<commit_message>
docs (./) : Neural Networks Functions
</commit_message>
<xml_diff>
--- a/Report.docx
+++ b/Report.docx
@@ -301,7 +301,7 @@
           <w:color w:val="auto"/>
         </w:rPr>
       </w:pPr>
-      <w:bookmarkStart w:id="0" w:name="_Toc173088034"/>
+      <w:bookmarkStart w:id="0" w:name="_Toc173149861"/>
       <w:r>
         <w:rPr>
           <w:rFonts w:ascii="Times New Roman" w:hAnsi="Times New Roman" w:cs="Times New Roman"/>
@@ -530,7 +530,7 @@
             </w:rPr>
             <w:fldChar w:fldCharType="separate"/>
           </w:r>
-          <w:hyperlink w:anchor="_Toc173088034" w:history="1">
+          <w:hyperlink w:anchor="_Toc173149861" w:history="1">
             <w:r>
               <w:rPr>
                 <w:rStyle w:val="Hyperlink"/>
@@ -558,7 +558,7 @@
                 <w:noProof/>
                 <w:webHidden/>
               </w:rPr>
-              <w:instrText xml:space="preserve"> PAGEREF _Toc173088034 \h </w:instrText>
+              <w:instrText xml:space="preserve"> PAGEREF _Toc173149861 \h </w:instrText>
             </w:r>
             <w:r>
               <w:rPr>
@@ -605,7 +605,7 @@
               <w14:ligatures w14:val="standardContextual"/>
             </w:rPr>
           </w:pPr>
-          <w:hyperlink w:anchor="_Toc173088035" w:history="1">
+          <w:hyperlink w:anchor="_Toc173149862" w:history="1">
             <w:r>
               <w:rPr>
                 <w:rStyle w:val="Hyperlink"/>
@@ -633,7 +633,7 @@
                 <w:noProof/>
                 <w:webHidden/>
               </w:rPr>
-              <w:instrText xml:space="preserve"> PAGEREF _Toc173088035 \h </w:instrText>
+              <w:instrText xml:space="preserve"> PAGEREF _Toc173149862 \h </w:instrText>
             </w:r>
             <w:r>
               <w:rPr>
@@ -680,7 +680,7 @@
               <w14:ligatures w14:val="standardContextual"/>
             </w:rPr>
           </w:pPr>
-          <w:hyperlink w:anchor="_Toc173088036" w:history="1">
+          <w:hyperlink w:anchor="_Toc173149863" w:history="1">
             <w:r>
               <w:rPr>
                 <w:rStyle w:val="Hyperlink"/>
@@ -708,7 +708,7 @@
                 <w:noProof/>
                 <w:webHidden/>
               </w:rPr>
-              <w:instrText xml:space="preserve"> PAGEREF _Toc173088036 \h </w:instrText>
+              <w:instrText xml:space="preserve"> PAGEREF _Toc173149863 \h </w:instrText>
             </w:r>
             <w:r>
               <w:rPr>
@@ -755,7 +755,7 @@
               <w14:ligatures w14:val="standardContextual"/>
             </w:rPr>
           </w:pPr>
-          <w:hyperlink w:anchor="_Toc173088037" w:history="1">
+          <w:hyperlink w:anchor="_Toc173149864" w:history="1">
             <w:r>
               <w:rPr>
                 <w:rStyle w:val="Hyperlink"/>
@@ -783,7 +783,7 @@
                 <w:noProof/>
                 <w:webHidden/>
               </w:rPr>
-              <w:instrText xml:space="preserve"> PAGEREF _Toc173088037 \h </w:instrText>
+              <w:instrText xml:space="preserve"> PAGEREF _Toc173149864 \h </w:instrText>
             </w:r>
             <w:r>
               <w:rPr>
@@ -830,7 +830,7 @@
               <w14:ligatures w14:val="standardContextual"/>
             </w:rPr>
           </w:pPr>
-          <w:hyperlink w:anchor="_Toc173088038" w:history="1">
+          <w:hyperlink w:anchor="_Toc173149865" w:history="1">
             <w:r>
               <w:rPr>
                 <w:rStyle w:val="Hyperlink"/>
@@ -858,7 +858,7 @@
                 <w:noProof/>
                 <w:webHidden/>
               </w:rPr>
-              <w:instrText xml:space="preserve"> PAGEREF _Toc173088038 \h </w:instrText>
+              <w:instrText xml:space="preserve"> PAGEREF _Toc173149865 \h </w:instrText>
             </w:r>
             <w:r>
               <w:rPr>
@@ -905,7 +905,7 @@
               <w14:ligatures w14:val="standardContextual"/>
             </w:rPr>
           </w:pPr>
-          <w:hyperlink w:anchor="_Toc173088039" w:history="1">
+          <w:hyperlink w:anchor="_Toc173149866" w:history="1">
             <w:r>
               <w:rPr>
                 <w:rStyle w:val="Hyperlink"/>
@@ -933,7 +933,7 @@
                 <w:noProof/>
                 <w:webHidden/>
               </w:rPr>
-              <w:instrText xml:space="preserve"> PAGEREF _Toc173088039 \h </w:instrText>
+              <w:instrText xml:space="preserve"> PAGEREF _Toc173149866 \h </w:instrText>
             </w:r>
             <w:r>
               <w:rPr>
@@ -980,7 +980,7 @@
               <w14:ligatures w14:val="standardContextual"/>
             </w:rPr>
           </w:pPr>
-          <w:hyperlink w:anchor="_Toc173088040" w:history="1">
+          <w:hyperlink w:anchor="_Toc173149867" w:history="1">
             <w:r>
               <w:rPr>
                 <w:rStyle w:val="Hyperlink"/>
@@ -1008,7 +1008,7 @@
                 <w:noProof/>
                 <w:webHidden/>
               </w:rPr>
-              <w:instrText xml:space="preserve"> PAGEREF _Toc173088040 \h </w:instrText>
+              <w:instrText xml:space="preserve"> PAGEREF _Toc173149867 \h </w:instrText>
             </w:r>
             <w:r>
               <w:rPr>
@@ -1055,7 +1055,7 @@
               <w14:ligatures w14:val="standardContextual"/>
             </w:rPr>
           </w:pPr>
-          <w:hyperlink w:anchor="_Toc173088041" w:history="1">
+          <w:hyperlink w:anchor="_Toc173149868" w:history="1">
             <w:r>
               <w:rPr>
                 <w:rStyle w:val="Hyperlink"/>
@@ -1083,7 +1083,7 @@
                 <w:noProof/>
                 <w:webHidden/>
               </w:rPr>
-              <w:instrText xml:space="preserve"> PAGEREF _Toc173088041 \h </w:instrText>
+              <w:instrText xml:space="preserve"> PAGEREF _Toc173149868 \h </w:instrText>
             </w:r>
             <w:r>
               <w:rPr>
@@ -1103,7 +1103,7 @@
                 <w:noProof/>
                 <w:webHidden/>
               </w:rPr>
-              <w:t>6</w:t>
+              <w:t>9</w:t>
             </w:r>
             <w:r>
               <w:rPr>
@@ -1130,7 +1130,7 @@
               <w14:ligatures w14:val="standardContextual"/>
             </w:rPr>
           </w:pPr>
-          <w:hyperlink w:anchor="_Toc173088042" w:history="1">
+          <w:hyperlink w:anchor="_Toc173149869" w:history="1">
             <w:r>
               <w:rPr>
                 <w:rStyle w:val="Hyperlink"/>
@@ -1158,7 +1158,7 @@
                 <w:noProof/>
                 <w:webHidden/>
               </w:rPr>
-              <w:instrText xml:space="preserve"> PAGEREF _Toc173088042 \h </w:instrText>
+              <w:instrText xml:space="preserve"> PAGEREF _Toc173149869 \h </w:instrText>
             </w:r>
             <w:r>
               <w:rPr>
@@ -1178,7 +1178,7 @@
                 <w:noProof/>
                 <w:webHidden/>
               </w:rPr>
-              <w:t>6</w:t>
+              <w:t>9</w:t>
             </w:r>
             <w:r>
               <w:rPr>
@@ -1205,7 +1205,7 @@
               <w14:ligatures w14:val="standardContextual"/>
             </w:rPr>
           </w:pPr>
-          <w:hyperlink w:anchor="_Toc173088043" w:history="1">
+          <w:hyperlink w:anchor="_Toc173149870" w:history="1">
             <w:r>
               <w:rPr>
                 <w:rStyle w:val="Hyperlink"/>
@@ -1233,7 +1233,7 @@
                 <w:noProof/>
                 <w:webHidden/>
               </w:rPr>
-              <w:instrText xml:space="preserve"> PAGEREF _Toc173088043 \h </w:instrText>
+              <w:instrText xml:space="preserve"> PAGEREF _Toc173149870 \h </w:instrText>
             </w:r>
             <w:r>
               <w:rPr>
@@ -1253,7 +1253,7 @@
                 <w:noProof/>
                 <w:webHidden/>
               </w:rPr>
-              <w:t>6</w:t>
+              <w:t>9</w:t>
             </w:r>
             <w:r>
               <w:rPr>
@@ -1280,7 +1280,7 @@
               <w14:ligatures w14:val="standardContextual"/>
             </w:rPr>
           </w:pPr>
-          <w:hyperlink w:anchor="_Toc173088044" w:history="1">
+          <w:hyperlink w:anchor="_Toc173149871" w:history="1">
             <w:r>
               <w:rPr>
                 <w:rStyle w:val="Hyperlink"/>
@@ -1308,7 +1308,7 @@
                 <w:noProof/>
                 <w:webHidden/>
               </w:rPr>
-              <w:instrText xml:space="preserve"> PAGEREF _Toc173088044 \h </w:instrText>
+              <w:instrText xml:space="preserve"> PAGEREF _Toc173149871 \h </w:instrText>
             </w:r>
             <w:r>
               <w:rPr>
@@ -1328,7 +1328,7 @@
                 <w:noProof/>
                 <w:webHidden/>
               </w:rPr>
-              <w:t>6</w:t>
+              <w:t>9</w:t>
             </w:r>
             <w:r>
               <w:rPr>
@@ -1355,7 +1355,7 @@
               <w14:ligatures w14:val="standardContextual"/>
             </w:rPr>
           </w:pPr>
-          <w:hyperlink w:anchor="_Toc173088045" w:history="1">
+          <w:hyperlink w:anchor="_Toc173149872" w:history="1">
             <w:r>
               <w:rPr>
                 <w:rStyle w:val="Hyperlink"/>
@@ -1383,7 +1383,7 @@
                 <w:noProof/>
                 <w:webHidden/>
               </w:rPr>
-              <w:instrText xml:space="preserve"> PAGEREF _Toc173088045 \h </w:instrText>
+              <w:instrText xml:space="preserve"> PAGEREF _Toc173149872 \h </w:instrText>
             </w:r>
             <w:r>
               <w:rPr>
@@ -1403,7 +1403,7 @@
                 <w:noProof/>
                 <w:webHidden/>
               </w:rPr>
-              <w:t>6</w:t>
+              <w:t>9</w:t>
             </w:r>
             <w:r>
               <w:rPr>
@@ -1430,7 +1430,7 @@
               <w14:ligatures w14:val="standardContextual"/>
             </w:rPr>
           </w:pPr>
-          <w:hyperlink w:anchor="_Toc173088046" w:history="1">
+          <w:hyperlink w:anchor="_Toc173149873" w:history="1">
             <w:r>
               <w:rPr>
                 <w:rStyle w:val="Hyperlink"/>
@@ -1458,7 +1458,7 @@
                 <w:noProof/>
                 <w:webHidden/>
               </w:rPr>
-              <w:instrText xml:space="preserve"> PAGEREF _Toc173088046 \h </w:instrText>
+              <w:instrText xml:space="preserve"> PAGEREF _Toc173149873 \h </w:instrText>
             </w:r>
             <w:r>
               <w:rPr>
@@ -1478,7 +1478,7 @@
                 <w:noProof/>
                 <w:webHidden/>
               </w:rPr>
-              <w:t>6</w:t>
+              <w:t>10</w:t>
             </w:r>
             <w:r>
               <w:rPr>
@@ -1505,7 +1505,7 @@
               <w14:ligatures w14:val="standardContextual"/>
             </w:rPr>
           </w:pPr>
-          <w:hyperlink w:anchor="_Toc173088047" w:history="1">
+          <w:hyperlink w:anchor="_Toc173149874" w:history="1">
             <w:r>
               <w:rPr>
                 <w:rStyle w:val="Hyperlink"/>
@@ -1533,7 +1533,7 @@
                 <w:noProof/>
                 <w:webHidden/>
               </w:rPr>
-              <w:instrText xml:space="preserve"> PAGEREF _Toc173088047 \h </w:instrText>
+              <w:instrText xml:space="preserve"> PAGEREF _Toc173149874 \h </w:instrText>
             </w:r>
             <w:r>
               <w:rPr>
@@ -1553,7 +1553,7 @@
                 <w:noProof/>
                 <w:webHidden/>
               </w:rPr>
-              <w:t>7</w:t>
+              <w:t>10</w:t>
             </w:r>
             <w:r>
               <w:rPr>
@@ -1580,7 +1580,7 @@
               <w14:ligatures w14:val="standardContextual"/>
             </w:rPr>
           </w:pPr>
-          <w:hyperlink w:anchor="_Toc173088048" w:history="1">
+          <w:hyperlink w:anchor="_Toc173149875" w:history="1">
             <w:r>
               <w:rPr>
                 <w:rStyle w:val="Hyperlink"/>
@@ -1608,7 +1608,7 @@
                 <w:noProof/>
                 <w:webHidden/>
               </w:rPr>
-              <w:instrText xml:space="preserve"> PAGEREF _Toc173088048 \h </w:instrText>
+              <w:instrText xml:space="preserve"> PAGEREF _Toc173149875 \h </w:instrText>
             </w:r>
             <w:r>
               <w:rPr>
@@ -1628,7 +1628,7 @@
                 <w:noProof/>
                 <w:webHidden/>
               </w:rPr>
-              <w:t>7</w:t>
+              <w:t>10</w:t>
             </w:r>
             <w:r>
               <w:rPr>
@@ -1655,7 +1655,7 @@
               <w14:ligatures w14:val="standardContextual"/>
             </w:rPr>
           </w:pPr>
-          <w:hyperlink w:anchor="_Toc173088049" w:history="1">
+          <w:hyperlink w:anchor="_Toc173149876" w:history="1">
             <w:r>
               <w:rPr>
                 <w:rStyle w:val="Hyperlink"/>
@@ -1683,7 +1683,7 @@
                 <w:noProof/>
                 <w:webHidden/>
               </w:rPr>
-              <w:instrText xml:space="preserve"> PAGEREF _Toc173088049 \h </w:instrText>
+              <w:instrText xml:space="preserve"> PAGEREF _Toc173149876 \h </w:instrText>
             </w:r>
             <w:r>
               <w:rPr>
@@ -1703,7 +1703,7 @@
                 <w:noProof/>
                 <w:webHidden/>
               </w:rPr>
-              <w:t>7</w:t>
+              <w:t>10</w:t>
             </w:r>
             <w:r>
               <w:rPr>
@@ -1730,7 +1730,7 @@
               <w14:ligatures w14:val="standardContextual"/>
             </w:rPr>
           </w:pPr>
-          <w:hyperlink w:anchor="_Toc173088050" w:history="1">
+          <w:hyperlink w:anchor="_Toc173149877" w:history="1">
             <w:r>
               <w:rPr>
                 <w:rStyle w:val="Hyperlink"/>
@@ -1758,7 +1758,7 @@
                 <w:noProof/>
                 <w:webHidden/>
               </w:rPr>
-              <w:instrText xml:space="preserve"> PAGEREF _Toc173088050 \h </w:instrText>
+              <w:instrText xml:space="preserve"> PAGEREF _Toc173149877 \h </w:instrText>
             </w:r>
             <w:r>
               <w:rPr>
@@ -1778,7 +1778,7 @@
                 <w:noProof/>
                 <w:webHidden/>
               </w:rPr>
-              <w:t>8</w:t>
+              <w:t>11</w:t>
             </w:r>
             <w:r>
               <w:rPr>
@@ -1805,7 +1805,7 @@
               <w14:ligatures w14:val="standardContextual"/>
             </w:rPr>
           </w:pPr>
-          <w:hyperlink w:anchor="_Toc173088051" w:history="1">
+          <w:hyperlink w:anchor="_Toc173149878" w:history="1">
             <w:r>
               <w:rPr>
                 <w:rStyle w:val="Hyperlink"/>
@@ -1833,7 +1833,7 @@
                 <w:noProof/>
                 <w:webHidden/>
               </w:rPr>
-              <w:instrText xml:space="preserve"> PAGEREF _Toc173088051 \h </w:instrText>
+              <w:instrText xml:space="preserve"> PAGEREF _Toc173149878 \h </w:instrText>
             </w:r>
             <w:r>
               <w:rPr>
@@ -1853,7 +1853,7 @@
                 <w:noProof/>
                 <w:webHidden/>
               </w:rPr>
-              <w:t>8</w:t>
+              <w:t>11</w:t>
             </w:r>
             <w:r>
               <w:rPr>
@@ -1948,7 +1948,7 @@
           <w:color w:val="auto"/>
         </w:rPr>
       </w:pPr>
-      <w:bookmarkStart w:id="1" w:name="_Toc173088035"/>
+      <w:bookmarkStart w:id="1" w:name="_Toc173149862"/>
       <w:r>
         <w:rPr>
           <w:rFonts w:ascii="Times New Roman" w:hAnsi="Times New Roman" w:cs="Times New Roman"/>
@@ -1967,7 +1967,7 @@
           <w:color w:val="auto"/>
         </w:rPr>
       </w:pPr>
-      <w:bookmarkStart w:id="2" w:name="_Toc173088036"/>
+      <w:bookmarkStart w:id="2" w:name="_Toc173149863"/>
       <w:r>
         <w:rPr>
           <w:rFonts w:ascii="Times New Roman" w:hAnsi="Times New Roman" w:cs="Times New Roman"/>
@@ -2139,7 +2139,7 @@
           <w:color w:val="auto"/>
         </w:rPr>
       </w:pPr>
-      <w:bookmarkStart w:id="3" w:name="_Toc173088037"/>
+      <w:bookmarkStart w:id="3" w:name="_Toc173149864"/>
       <w:r>
         <w:rPr>
           <w:rFonts w:ascii="Times New Roman" w:hAnsi="Times New Roman" w:cs="Times New Roman"/>
@@ -2292,7 +2292,7 @@
           <w:color w:val="auto"/>
         </w:rPr>
       </w:pPr>
-      <w:bookmarkStart w:id="4" w:name="_Toc173088038"/>
+      <w:bookmarkStart w:id="4" w:name="_Toc173149865"/>
       <w:r>
         <w:rPr>
           <w:rFonts w:ascii="Times New Roman" w:hAnsi="Times New Roman" w:cs="Times New Roman"/>
@@ -2311,7 +2311,7 @@
           <w:color w:val="auto"/>
         </w:rPr>
       </w:pPr>
-      <w:bookmarkStart w:id="5" w:name="_Toc173088039"/>
+      <w:bookmarkStart w:id="5" w:name="_Toc173149866"/>
       <w:r>
         <w:rPr>
           <w:rFonts w:ascii="Times New Roman" w:hAnsi="Times New Roman" w:cs="Times New Roman"/>
@@ -2330,7 +2330,7 @@
           <w:color w:val="auto"/>
         </w:rPr>
       </w:pPr>
-      <w:bookmarkStart w:id="6" w:name="_Toc173088040"/>
+      <w:bookmarkStart w:id="6" w:name="_Toc173149867"/>
       <w:r>
         <w:rPr>
           <w:rFonts w:ascii="Times New Roman" w:hAnsi="Times New Roman" w:cs="Times New Roman"/>
@@ -2357,7 +2357,25 @@
           <w:szCs w:val="24"/>
           <w:lang w:val="en-US"/>
         </w:rPr>
-        <w:t>We decided to use a Neural Network that:</w:t>
+        <w:t xml:space="preserve">We decided to use a </w:t>
+      </w:r>
+      <w:r>
+        <w:rPr>
+          <w:rFonts w:ascii="Times New Roman" w:hAnsi="Times New Roman" w:cs="Times New Roman"/>
+          <w:sz w:val="24"/>
+          <w:szCs w:val="24"/>
+          <w:lang w:val="en-US"/>
+        </w:rPr>
+        <w:t xml:space="preserve">Feedforward </w:t>
+      </w:r>
+      <w:r>
+        <w:rPr>
+          <w:rFonts w:ascii="Times New Roman" w:hAnsi="Times New Roman" w:cs="Times New Roman"/>
+          <w:sz w:val="24"/>
+          <w:szCs w:val="24"/>
+          <w:lang w:val="en-US"/>
+        </w:rPr>
+        <w:t>Neural Network that:</w:t>
       </w:r>
     </w:p>
     <w:p>
@@ -2557,6 +2575,3800 @@
     </w:p>
     <w:p>
       <w:pPr>
+        <w:spacing w:line="480" w:lineRule="auto"/>
+        <w:rPr>
+          <w:rFonts w:ascii="Times New Roman" w:hAnsi="Times New Roman" w:cs="Times New Roman"/>
+          <w:sz w:val="24"/>
+          <w:szCs w:val="24"/>
+          <w:lang w:val="en-US"/>
+        </w:rPr>
+      </w:pPr>
+      <w:r>
+        <w:rPr>
+          <w:rFonts w:ascii="Times New Roman" w:hAnsi="Times New Roman" w:cs="Times New Roman"/>
+          <w:sz w:val="24"/>
+          <w:szCs w:val="24"/>
+          <w:lang w:val="en-US"/>
+        </w:rPr>
+        <w:lastRenderedPageBreak/>
+        <w:t>The neural network uses different functions to compute the values. In simplified terms a neural network is a polynomial function whose parameters we do not know. That is, we do not know the degree, variables or coefficients. Nonetheless, what we do know are the weights and biases. These weights and biases are updated using polynomial functions that differentiated and integrated as needed. Furthermore, an activation function and delta variable are employed to control the rate at which the weights and biases are updated. This modification of weights and biases is how the model ‘learns’.</w:t>
+      </w:r>
+    </w:p>
+    <w:p>
+      <w:pPr>
+        <w:pStyle w:val="Heading4"/>
+        <w:spacing w:line="480" w:lineRule="auto"/>
+        <w:rPr>
+          <w:rFonts w:ascii="Times New Roman" w:hAnsi="Times New Roman" w:cs="Times New Roman"/>
+          <w:color w:val="auto"/>
+          <w:sz w:val="26"/>
+          <w:szCs w:val="26"/>
+          <w:lang w:val="en-US"/>
+        </w:rPr>
+      </w:pPr>
+      <w:r>
+        <w:rPr>
+          <w:rFonts w:ascii="Times New Roman" w:hAnsi="Times New Roman" w:cs="Times New Roman"/>
+          <w:color w:val="auto"/>
+          <w:sz w:val="26"/>
+          <w:szCs w:val="26"/>
+          <w:lang w:val="en-US"/>
+        </w:rPr>
+        <w:t>Forward Propagation</w:t>
+      </w:r>
+    </w:p>
+    <w:p>
+      <w:pPr>
+        <w:spacing w:line="480" w:lineRule="auto"/>
+        <w:rPr>
+          <w:rFonts w:ascii="Times New Roman" w:hAnsi="Times New Roman" w:cs="Times New Roman"/>
+          <w:sz w:val="24"/>
+          <w:szCs w:val="24"/>
+          <w:lang w:val="en-US"/>
+        </w:rPr>
+      </w:pPr>
+      <w:r>
+        <w:rPr>
+          <w:rFonts w:ascii="Times New Roman" w:hAnsi="Times New Roman" w:cs="Times New Roman"/>
+          <w:sz w:val="24"/>
+          <w:szCs w:val="24"/>
+          <w:lang w:val="en-US"/>
+        </w:rPr>
+        <w:t>For forward propagation the</w:t>
+      </w:r>
+      <w:r>
+        <w:rPr>
+          <w:rFonts w:ascii="Times New Roman" w:hAnsi="Times New Roman" w:cs="Times New Roman"/>
+          <w:sz w:val="24"/>
+          <w:szCs w:val="24"/>
+          <w:lang w:val="en-US"/>
+        </w:rPr>
+        <w:t xml:space="preserve"> functions employed are:</w:t>
+      </w:r>
+    </w:p>
+    <w:p>
+      <w:pPr>
+        <w:spacing w:line="480" w:lineRule="auto"/>
+        <w:rPr>
+          <w:rFonts w:ascii="Times New Roman" w:eastAsiaTheme="minorEastAsia" w:hAnsi="Times New Roman" w:cs="Times New Roman"/>
+          <w:sz w:val="24"/>
+          <w:szCs w:val="24"/>
+          <w:lang w:val="en-US"/>
+        </w:rPr>
+      </w:pPr>
+      <m:oMathPara>
+        <m:oMath>
+          <m:r>
+            <w:rPr>
+              <w:rFonts w:ascii="Cambria Math" w:hAnsi="Cambria Math" w:cs="Times New Roman"/>
+              <w:sz w:val="24"/>
+              <w:szCs w:val="24"/>
+              <w:lang w:val="en-US"/>
+            </w:rPr>
+            <m:t>h = f</m:t>
+          </m:r>
+          <m:d>
+            <m:dPr>
+              <m:ctrlPr>
+                <w:rPr>
+                  <w:rFonts w:ascii="Cambria Math" w:hAnsi="Cambria Math" w:cs="Times New Roman"/>
+                  <w:i/>
+                  <w:sz w:val="24"/>
+                  <w:szCs w:val="24"/>
+                  <w:lang w:val="en-US"/>
+                </w:rPr>
+              </m:ctrlPr>
+            </m:dPr>
+            <m:e>
+              <m:sSub>
+                <m:sSubPr>
+                  <m:ctrlPr>
+                    <w:rPr>
+                      <w:rFonts w:ascii="Cambria Math" w:hAnsi="Cambria Math" w:cs="Times New Roman"/>
+                      <w:i/>
+                      <w:sz w:val="24"/>
+                      <w:szCs w:val="24"/>
+                      <w:lang w:val="en-US"/>
+                    </w:rPr>
+                  </m:ctrlPr>
+                </m:sSubPr>
+                <m:e>
+                  <m:r>
+                    <w:rPr>
+                      <w:rFonts w:ascii="Cambria Math" w:hAnsi="Cambria Math" w:cs="Times New Roman"/>
+                      <w:sz w:val="24"/>
+                      <w:szCs w:val="24"/>
+                      <w:lang w:val="en-US"/>
+                    </w:rPr>
+                    <m:t>W</m:t>
+                  </m:r>
+                </m:e>
+                <m:sub>
+                  <m:r>
+                    <w:rPr>
+                      <w:rFonts w:ascii="Cambria Math" w:hAnsi="Cambria Math" w:cs="Times New Roman"/>
+                      <w:sz w:val="24"/>
+                      <w:szCs w:val="24"/>
+                      <w:lang w:val="en-US"/>
+                    </w:rPr>
+                    <m:t>1</m:t>
+                  </m:r>
+                </m:sub>
+              </m:sSub>
+              <m:r>
+                <w:rPr>
+                  <w:rFonts w:ascii="Cambria Math" w:hAnsi="Cambria Math" w:cs="Times New Roman"/>
+                  <w:sz w:val="24"/>
+                  <w:szCs w:val="24"/>
+                  <w:lang w:val="en-US"/>
+                </w:rPr>
+                <m:t xml:space="preserve">x + </m:t>
+              </m:r>
+              <m:sSub>
+                <m:sSubPr>
+                  <m:ctrlPr>
+                    <w:rPr>
+                      <w:rFonts w:ascii="Cambria Math" w:hAnsi="Cambria Math" w:cs="Times New Roman"/>
+                      <w:i/>
+                      <w:sz w:val="24"/>
+                      <w:szCs w:val="24"/>
+                      <w:lang w:val="en-US"/>
+                    </w:rPr>
+                  </m:ctrlPr>
+                </m:sSubPr>
+                <m:e>
+                  <m:r>
+                    <w:rPr>
+                      <w:rFonts w:ascii="Cambria Math" w:hAnsi="Cambria Math" w:cs="Times New Roman"/>
+                      <w:sz w:val="24"/>
+                      <w:szCs w:val="24"/>
+                      <w:lang w:val="en-US"/>
+                    </w:rPr>
+                    <m:t>b</m:t>
+                  </m:r>
+                </m:e>
+                <m:sub>
+                  <m:r>
+                    <w:rPr>
+                      <w:rFonts w:ascii="Cambria Math" w:hAnsi="Cambria Math" w:cs="Times New Roman"/>
+                      <w:sz w:val="24"/>
+                      <w:szCs w:val="24"/>
+                      <w:lang w:val="en-US"/>
+                    </w:rPr>
+                    <m:t>1</m:t>
+                  </m:r>
+                </m:sub>
+              </m:sSub>
+            </m:e>
+          </m:d>
+        </m:oMath>
+      </m:oMathPara>
+    </w:p>
+    <w:p>
+      <w:pPr>
+        <w:spacing w:line="480" w:lineRule="auto"/>
+        <w:rPr>
+          <w:rFonts w:ascii="Times New Roman" w:eastAsiaTheme="minorEastAsia" w:hAnsi="Times New Roman" w:cs="Times New Roman"/>
+          <w:sz w:val="24"/>
+          <w:szCs w:val="24"/>
+          <w:lang w:val="en-US"/>
+        </w:rPr>
+      </w:pPr>
+      <w:r>
+        <w:rPr>
+          <w:rFonts w:ascii="Times New Roman" w:eastAsiaTheme="minorEastAsia" w:hAnsi="Times New Roman" w:cs="Times New Roman"/>
+          <w:sz w:val="24"/>
+          <w:szCs w:val="24"/>
+          <w:lang w:val="en-US"/>
+        </w:rPr>
+        <w:t>The function above computes a linear combination of the weights and biases then this linear combination is transformed using a non-linear function. This enables complex relationships to be learnt.</w:t>
+      </w:r>
+    </w:p>
+    <w:p>
+      <w:pPr>
+        <w:spacing w:line="480" w:lineRule="auto"/>
+        <w:rPr>
+          <w:rFonts w:ascii="Times New Roman" w:eastAsiaTheme="minorEastAsia" w:hAnsi="Times New Roman" w:cs="Times New Roman"/>
+          <w:sz w:val="24"/>
+          <w:szCs w:val="24"/>
+          <w:lang w:val="en-US"/>
+        </w:rPr>
+      </w:pPr>
+      <m:oMathPara>
+        <m:oMath>
+          <m:acc>
+            <m:accPr>
+              <m:ctrlPr>
+                <w:rPr>
+                  <w:rFonts w:ascii="Cambria Math" w:eastAsiaTheme="minorEastAsia" w:hAnsi="Cambria Math" w:cs="Times New Roman"/>
+                  <w:sz w:val="24"/>
+                  <w:szCs w:val="24"/>
+                  <w:lang w:val="en-US"/>
+                </w:rPr>
+              </m:ctrlPr>
+            </m:accPr>
+            <m:e>
+              <m:r>
+                <w:rPr>
+                  <w:rFonts w:ascii="Cambria Math" w:eastAsiaTheme="minorEastAsia" w:hAnsi="Cambria Math" w:cs="Times New Roman"/>
+                  <w:sz w:val="24"/>
+                  <w:szCs w:val="24"/>
+                  <w:lang w:val="en-US"/>
+                </w:rPr>
+                <m:t>y</m:t>
+              </m:r>
+            </m:e>
+          </m:acc>
+          <m:r>
+            <w:rPr>
+              <w:rFonts w:ascii="Cambria Math" w:eastAsiaTheme="minorEastAsia" w:hAnsi="Cambria Math" w:cs="Times New Roman"/>
+              <w:sz w:val="24"/>
+              <w:szCs w:val="24"/>
+              <w:lang w:val="en-US"/>
+            </w:rPr>
+            <m:t>=g</m:t>
+          </m:r>
+          <m:d>
+            <m:dPr>
+              <m:ctrlPr>
+                <w:rPr>
+                  <w:rFonts w:ascii="Cambria Math" w:eastAsiaTheme="minorEastAsia" w:hAnsi="Cambria Math" w:cs="Times New Roman"/>
+                  <w:i/>
+                  <w:sz w:val="24"/>
+                  <w:szCs w:val="24"/>
+                  <w:lang w:val="en-US"/>
+                </w:rPr>
+              </m:ctrlPr>
+            </m:dPr>
+            <m:e>
+              <m:sSub>
+                <m:sSubPr>
+                  <m:ctrlPr>
+                    <w:rPr>
+                      <w:rFonts w:ascii="Cambria Math" w:eastAsiaTheme="minorEastAsia" w:hAnsi="Cambria Math" w:cs="Times New Roman"/>
+                      <w:i/>
+                      <w:sz w:val="24"/>
+                      <w:szCs w:val="24"/>
+                      <w:lang w:val="en-US"/>
+                    </w:rPr>
+                  </m:ctrlPr>
+                </m:sSubPr>
+                <m:e>
+                  <m:r>
+                    <w:rPr>
+                      <w:rFonts w:ascii="Cambria Math" w:eastAsiaTheme="minorEastAsia" w:hAnsi="Cambria Math" w:cs="Times New Roman"/>
+                      <w:sz w:val="24"/>
+                      <w:szCs w:val="24"/>
+                      <w:lang w:val="en-US"/>
+                    </w:rPr>
+                    <m:t>W</m:t>
+                  </m:r>
+                </m:e>
+                <m:sub>
+                  <m:r>
+                    <w:rPr>
+                      <w:rFonts w:ascii="Cambria Math" w:eastAsiaTheme="minorEastAsia" w:hAnsi="Cambria Math" w:cs="Times New Roman"/>
+                      <w:sz w:val="24"/>
+                      <w:szCs w:val="24"/>
+                      <w:lang w:val="en-US"/>
+                    </w:rPr>
+                    <m:t>2</m:t>
+                  </m:r>
+                </m:sub>
+              </m:sSub>
+              <m:r>
+                <w:rPr>
+                  <w:rFonts w:ascii="Cambria Math" w:eastAsiaTheme="minorEastAsia" w:hAnsi="Cambria Math" w:cs="Times New Roman"/>
+                  <w:sz w:val="24"/>
+                  <w:szCs w:val="24"/>
+                  <w:lang w:val="en-US"/>
+                </w:rPr>
+                <m:t>h+</m:t>
+              </m:r>
+              <m:sSub>
+                <m:sSubPr>
+                  <m:ctrlPr>
+                    <w:rPr>
+                      <w:rFonts w:ascii="Cambria Math" w:eastAsiaTheme="minorEastAsia" w:hAnsi="Cambria Math" w:cs="Times New Roman"/>
+                      <w:i/>
+                      <w:sz w:val="24"/>
+                      <w:szCs w:val="24"/>
+                      <w:lang w:val="en-US"/>
+                    </w:rPr>
+                  </m:ctrlPr>
+                </m:sSubPr>
+                <m:e>
+                  <m:r>
+                    <w:rPr>
+                      <w:rFonts w:ascii="Cambria Math" w:eastAsiaTheme="minorEastAsia" w:hAnsi="Cambria Math" w:cs="Times New Roman"/>
+                      <w:sz w:val="24"/>
+                      <w:szCs w:val="24"/>
+                      <w:lang w:val="en-US"/>
+                    </w:rPr>
+                    <m:t>b</m:t>
+                  </m:r>
+                </m:e>
+                <m:sub>
+                  <m:r>
+                    <w:rPr>
+                      <w:rFonts w:ascii="Cambria Math" w:eastAsiaTheme="minorEastAsia" w:hAnsi="Cambria Math" w:cs="Times New Roman"/>
+                      <w:sz w:val="24"/>
+                      <w:szCs w:val="24"/>
+                      <w:lang w:val="en-US"/>
+                    </w:rPr>
+                    <m:t>2</m:t>
+                  </m:r>
+                </m:sub>
+              </m:sSub>
+            </m:e>
+          </m:d>
+        </m:oMath>
+      </m:oMathPara>
+    </w:p>
+    <w:p>
+      <w:pPr>
+        <w:spacing w:line="480" w:lineRule="auto"/>
+        <w:rPr>
+          <w:rFonts w:ascii="Times New Roman" w:eastAsiaTheme="minorEastAsia" w:hAnsi="Times New Roman" w:cs="Times New Roman"/>
+          <w:sz w:val="24"/>
+          <w:szCs w:val="24"/>
+          <w:lang w:val="en-US"/>
+        </w:rPr>
+      </w:pPr>
+      <w:r>
+        <w:rPr>
+          <w:rFonts w:ascii="Times New Roman" w:eastAsiaTheme="minorEastAsia" w:hAnsi="Times New Roman" w:cs="Times New Roman"/>
+          <w:sz w:val="24"/>
+          <w:szCs w:val="24"/>
+          <w:lang w:val="en-US"/>
+        </w:rPr>
+        <w:t>The function receives the output from the entry node and then computes the linear combination of weights and biases which are then transformed by the Sigmoid function (defined below).</w:t>
+      </w:r>
+    </w:p>
+    <w:p>
+      <w:pPr>
+        <w:spacing w:line="480" w:lineRule="auto"/>
+        <w:rPr>
+          <w:rFonts w:ascii="Times New Roman" w:eastAsiaTheme="minorEastAsia" w:hAnsi="Times New Roman" w:cs="Times New Roman"/>
+          <w:sz w:val="24"/>
+          <w:szCs w:val="24"/>
+          <w:lang w:val="en-US"/>
+        </w:rPr>
+      </w:pPr>
+      <m:oMathPara>
+        <m:oMath>
+          <m:r>
+            <w:rPr>
+              <w:rFonts w:ascii="Cambria Math" w:eastAsiaTheme="minorEastAsia" w:hAnsi="Cambria Math" w:cs="Times New Roman"/>
+              <w:sz w:val="24"/>
+              <w:szCs w:val="24"/>
+              <w:lang w:val="en-US"/>
+            </w:rPr>
+            <m:t>f</m:t>
+          </m:r>
+          <m:d>
+            <m:dPr>
+              <m:ctrlPr>
+                <w:rPr>
+                  <w:rFonts w:ascii="Cambria Math" w:eastAsiaTheme="minorEastAsia" w:hAnsi="Cambria Math" w:cs="Times New Roman"/>
+                  <w:i/>
+                  <w:sz w:val="24"/>
+                  <w:szCs w:val="24"/>
+                  <w:lang w:val="en-US"/>
+                </w:rPr>
+              </m:ctrlPr>
+            </m:dPr>
+            <m:e>
+              <m:r>
+                <w:rPr>
+                  <w:rFonts w:ascii="Cambria Math" w:eastAsiaTheme="minorEastAsia" w:hAnsi="Cambria Math" w:cs="Times New Roman"/>
+                  <w:sz w:val="24"/>
+                  <w:szCs w:val="24"/>
+                  <w:lang w:val="en-US"/>
+                </w:rPr>
+                <m:t>z</m:t>
+              </m:r>
+            </m:e>
+          </m:d>
+          <m:r>
+            <w:rPr>
+              <w:rFonts w:ascii="Cambria Math" w:eastAsiaTheme="minorEastAsia" w:hAnsi="Cambria Math" w:cs="Times New Roman"/>
+              <w:sz w:val="24"/>
+              <w:szCs w:val="24"/>
+              <w:lang w:val="en-US"/>
+            </w:rPr>
+            <m:t>=  max</m:t>
+          </m:r>
+          <m:d>
+            <m:dPr>
+              <m:ctrlPr>
+                <w:rPr>
+                  <w:rFonts w:ascii="Cambria Math" w:eastAsiaTheme="minorEastAsia" w:hAnsi="Cambria Math" w:cs="Times New Roman"/>
+                  <w:i/>
+                  <w:sz w:val="24"/>
+                  <w:szCs w:val="24"/>
+                  <w:lang w:val="en-US"/>
+                </w:rPr>
+              </m:ctrlPr>
+            </m:dPr>
+            <m:e>
+              <m:r>
+                <w:rPr>
+                  <w:rFonts w:ascii="Cambria Math" w:eastAsiaTheme="minorEastAsia" w:hAnsi="Cambria Math" w:cs="Times New Roman"/>
+                  <w:sz w:val="24"/>
+                  <w:szCs w:val="24"/>
+                  <w:lang w:val="en-US"/>
+                </w:rPr>
+                <m:t>0, z</m:t>
+              </m:r>
+            </m:e>
+          </m:d>
+        </m:oMath>
+      </m:oMathPara>
+    </w:p>
+    <w:p>
+      <w:pPr>
+        <w:spacing w:line="480" w:lineRule="auto"/>
+        <w:rPr>
+          <w:rFonts w:ascii="Times New Roman" w:eastAsiaTheme="minorEastAsia" w:hAnsi="Times New Roman" w:cs="Times New Roman"/>
+          <w:sz w:val="24"/>
+          <w:szCs w:val="24"/>
+          <w:lang w:val="en-US"/>
+        </w:rPr>
+      </w:pPr>
+      <w:r>
+        <w:rPr>
+          <w:rFonts w:ascii="Times New Roman" w:eastAsiaTheme="minorEastAsia" w:hAnsi="Times New Roman" w:cs="Times New Roman"/>
+          <w:sz w:val="24"/>
+          <w:szCs w:val="24"/>
+          <w:lang w:val="en-US"/>
+        </w:rPr>
+        <w:t>This function is the Rectified Linear Unit (</w:t>
+      </w:r>
+      <w:proofErr w:type="spellStart"/>
+      <w:r>
+        <w:rPr>
+          <w:rFonts w:ascii="Times New Roman" w:eastAsiaTheme="minorEastAsia" w:hAnsi="Times New Roman" w:cs="Times New Roman"/>
+          <w:sz w:val="24"/>
+          <w:szCs w:val="24"/>
+          <w:lang w:val="en-US"/>
+        </w:rPr>
+        <w:t>ReLU</w:t>
+      </w:r>
+      <w:proofErr w:type="spellEnd"/>
+      <w:r>
+        <w:rPr>
+          <w:rFonts w:ascii="Times New Roman" w:eastAsiaTheme="minorEastAsia" w:hAnsi="Times New Roman" w:cs="Times New Roman"/>
+          <w:sz w:val="24"/>
+          <w:szCs w:val="24"/>
+          <w:lang w:val="en-US"/>
+        </w:rPr>
+        <w:t>) activation function which outputs a value directly if it is positive. Otherwise, it outputs zero.</w:t>
+      </w:r>
+    </w:p>
+    <w:p>
+      <w:pPr>
+        <w:spacing w:line="480" w:lineRule="auto"/>
+        <w:rPr>
+          <w:rFonts w:ascii="Times New Roman" w:eastAsiaTheme="minorEastAsia" w:hAnsi="Times New Roman" w:cs="Times New Roman"/>
+          <w:sz w:val="24"/>
+          <w:szCs w:val="24"/>
+          <w:lang w:val="en-US"/>
+        </w:rPr>
+      </w:pPr>
+      <m:oMathPara>
+        <m:oMath>
+          <m:r>
+            <w:rPr>
+              <w:rFonts w:ascii="Cambria Math" w:eastAsiaTheme="minorEastAsia" w:hAnsi="Cambria Math" w:cs="Times New Roman"/>
+              <w:sz w:val="24"/>
+              <w:szCs w:val="24"/>
+              <w:lang w:val="en-US"/>
+            </w:rPr>
+            <m:t>g</m:t>
+          </m:r>
+          <m:d>
+            <m:dPr>
+              <m:ctrlPr>
+                <w:rPr>
+                  <w:rFonts w:ascii="Cambria Math" w:eastAsiaTheme="minorEastAsia" w:hAnsi="Cambria Math" w:cs="Times New Roman"/>
+                  <w:i/>
+                  <w:sz w:val="24"/>
+                  <w:szCs w:val="24"/>
+                  <w:lang w:val="en-US"/>
+                </w:rPr>
+              </m:ctrlPr>
+            </m:dPr>
+            <m:e>
+              <m:r>
+                <w:rPr>
+                  <w:rFonts w:ascii="Cambria Math" w:eastAsiaTheme="minorEastAsia" w:hAnsi="Cambria Math" w:cs="Times New Roman"/>
+                  <w:sz w:val="24"/>
+                  <w:szCs w:val="24"/>
+                  <w:lang w:val="en-US"/>
+                </w:rPr>
+                <m:t>z</m:t>
+              </m:r>
+            </m:e>
+          </m:d>
+          <m:r>
+            <w:rPr>
+              <w:rFonts w:ascii="Cambria Math" w:eastAsiaTheme="minorEastAsia" w:hAnsi="Cambria Math" w:cs="Times New Roman"/>
+              <w:sz w:val="24"/>
+              <w:szCs w:val="24"/>
+              <w:lang w:val="en-US"/>
+            </w:rPr>
+            <m:t>=</m:t>
+          </m:r>
+          <m:f>
+            <m:fPr>
+              <m:ctrlPr>
+                <w:rPr>
+                  <w:rFonts w:ascii="Cambria Math" w:eastAsiaTheme="minorEastAsia" w:hAnsi="Cambria Math" w:cs="Times New Roman"/>
+                  <w:sz w:val="24"/>
+                  <w:szCs w:val="24"/>
+                  <w:lang w:val="en-US"/>
+                </w:rPr>
+              </m:ctrlPr>
+            </m:fPr>
+            <m:num>
+              <m:r>
+                <w:rPr>
+                  <w:rFonts w:ascii="Cambria Math" w:eastAsiaTheme="minorEastAsia" w:hAnsi="Cambria Math" w:cs="Times New Roman"/>
+                  <w:sz w:val="24"/>
+                  <w:szCs w:val="24"/>
+                  <w:lang w:val="en-US"/>
+                </w:rPr>
+                <m:t>1</m:t>
+              </m:r>
+              <m:ctrlPr>
+                <w:rPr>
+                  <w:rFonts w:ascii="Cambria Math" w:eastAsiaTheme="minorEastAsia" w:hAnsi="Cambria Math" w:cs="Times New Roman"/>
+                  <w:i/>
+                  <w:sz w:val="24"/>
+                  <w:szCs w:val="24"/>
+                  <w:lang w:val="en-US"/>
+                </w:rPr>
+              </m:ctrlPr>
+            </m:num>
+            <m:den>
+              <m:r>
+                <w:rPr>
+                  <w:rFonts w:ascii="Cambria Math" w:eastAsiaTheme="minorEastAsia" w:hAnsi="Cambria Math" w:cs="Times New Roman"/>
+                  <w:sz w:val="24"/>
+                  <w:szCs w:val="24"/>
+                  <w:lang w:val="en-US"/>
+                </w:rPr>
+                <m:t>1+</m:t>
+              </m:r>
+              <m:sSup>
+                <m:sSupPr>
+                  <m:ctrlPr>
+                    <w:rPr>
+                      <w:rFonts w:ascii="Cambria Math" w:eastAsiaTheme="minorEastAsia" w:hAnsi="Cambria Math" w:cs="Times New Roman"/>
+                      <w:i/>
+                      <w:sz w:val="24"/>
+                      <w:szCs w:val="24"/>
+                      <w:lang w:val="en-US"/>
+                    </w:rPr>
+                  </m:ctrlPr>
+                </m:sSupPr>
+                <m:e>
+                  <m:r>
+                    <w:rPr>
+                      <w:rFonts w:ascii="Cambria Math" w:eastAsiaTheme="minorEastAsia" w:hAnsi="Cambria Math" w:cs="Times New Roman"/>
+                      <w:sz w:val="24"/>
+                      <w:szCs w:val="24"/>
+                      <w:lang w:val="en-US"/>
+                    </w:rPr>
+                    <m:t>e</m:t>
+                  </m:r>
+                </m:e>
+                <m:sup>
+                  <m:r>
+                    <w:rPr>
+                      <w:rFonts w:ascii="Cambria Math" w:eastAsiaTheme="minorEastAsia" w:hAnsi="Cambria Math" w:cs="Times New Roman"/>
+                      <w:sz w:val="24"/>
+                      <w:szCs w:val="24"/>
+                      <w:lang w:val="en-US"/>
+                    </w:rPr>
+                    <m:t>-z</m:t>
+                  </m:r>
+                </m:sup>
+              </m:sSup>
+              <m:ctrlPr>
+                <w:rPr>
+                  <w:rFonts w:ascii="Cambria Math" w:eastAsiaTheme="minorEastAsia" w:hAnsi="Cambria Math" w:cs="Times New Roman"/>
+                  <w:i/>
+                  <w:sz w:val="24"/>
+                  <w:szCs w:val="24"/>
+                  <w:lang w:val="en-US"/>
+                </w:rPr>
+              </m:ctrlPr>
+            </m:den>
+          </m:f>
+        </m:oMath>
+      </m:oMathPara>
+    </w:p>
+    <w:p>
+      <w:pPr>
+        <w:spacing w:line="480" w:lineRule="auto"/>
+        <w:rPr>
+          <w:rFonts w:ascii="Times New Roman" w:eastAsiaTheme="minorEastAsia" w:hAnsi="Times New Roman" w:cs="Times New Roman"/>
+          <w:sz w:val="24"/>
+          <w:szCs w:val="24"/>
+          <w:lang w:val="en-US"/>
+        </w:rPr>
+      </w:pPr>
+      <w:r>
+        <w:rPr>
+          <w:rFonts w:ascii="Times New Roman" w:eastAsiaTheme="minorEastAsia" w:hAnsi="Times New Roman" w:cs="Times New Roman"/>
+          <w:sz w:val="24"/>
+          <w:szCs w:val="24"/>
+          <w:lang w:val="en-US"/>
+        </w:rPr>
+        <w:lastRenderedPageBreak/>
+        <w:t>This function is the Sigmoid function which maps any real-valued number into the range (0, 1).</w:t>
+      </w:r>
+    </w:p>
+    <w:p>
+      <w:pPr>
+        <w:pStyle w:val="Heading4"/>
+        <w:spacing w:line="480" w:lineRule="auto"/>
+        <w:rPr>
+          <w:rFonts w:ascii="Times New Roman" w:hAnsi="Times New Roman" w:cs="Times New Roman"/>
+          <w:color w:val="auto"/>
+          <w:sz w:val="26"/>
+          <w:szCs w:val="26"/>
+          <w:lang w:val="en-US"/>
+        </w:rPr>
+      </w:pPr>
+      <w:r>
+        <w:rPr>
+          <w:rFonts w:ascii="Times New Roman" w:hAnsi="Times New Roman" w:cs="Times New Roman"/>
+          <w:color w:val="auto"/>
+          <w:sz w:val="26"/>
+          <w:szCs w:val="26"/>
+          <w:lang w:val="en-US"/>
+        </w:rPr>
+        <w:t>Back Propagation</w:t>
+      </w:r>
+    </w:p>
+    <w:p>
+      <w:pPr>
+        <w:spacing w:line="480" w:lineRule="auto"/>
+        <w:rPr>
+          <w:rFonts w:ascii="Times New Roman" w:hAnsi="Times New Roman" w:cs="Times New Roman"/>
+          <w:sz w:val="24"/>
+          <w:szCs w:val="24"/>
+          <w:lang w:val="en-US"/>
+        </w:rPr>
+      </w:pPr>
+      <w:r>
+        <w:rPr>
+          <w:rFonts w:ascii="Times New Roman" w:hAnsi="Times New Roman" w:cs="Times New Roman"/>
+          <w:sz w:val="24"/>
+          <w:szCs w:val="24"/>
+          <w:lang w:val="en-US"/>
+        </w:rPr>
+        <w:t xml:space="preserve">The function below is the loss function which calculates the Mean Squared Error (MSE) between the actual values and the predicted values. The aim is to minimize the value obtained from the loss function </w:t>
+      </w:r>
+      <w:r>
+        <w:rPr>
+          <w:rFonts w:ascii="Times New Roman" w:hAnsi="Times New Roman" w:cs="Times New Roman"/>
+          <w:sz w:val="24"/>
+          <w:szCs w:val="24"/>
+          <w:lang w:val="en-US"/>
+        </w:rPr>
+        <w:t>to</w:t>
+      </w:r>
+      <w:r>
+        <w:rPr>
+          <w:rFonts w:ascii="Times New Roman" w:hAnsi="Times New Roman" w:cs="Times New Roman"/>
+          <w:sz w:val="24"/>
+          <w:szCs w:val="24"/>
+          <w:lang w:val="en-US"/>
+        </w:rPr>
+        <w:t xml:space="preserve"> get a more accurate neural network.</w:t>
+      </w:r>
+    </w:p>
+    <w:p>
+      <w:pPr>
+        <w:spacing w:line="480" w:lineRule="auto"/>
+        <w:rPr>
+          <w:rFonts w:ascii="Times New Roman" w:eastAsiaTheme="majorEastAsia" w:hAnsi="Times New Roman" w:cs="Times New Roman"/>
+          <w:i/>
+          <w:lang w:val="en-US"/>
+        </w:rPr>
+      </w:pPr>
+      <m:oMathPara>
+        <m:oMath>
+          <m:r>
+            <w:rPr>
+              <w:rFonts w:ascii="Cambria Math" w:hAnsi="Cambria Math"/>
+              <w:lang w:val="en-US"/>
+            </w:rPr>
+            <m:t>L=</m:t>
+          </m:r>
+          <m:f>
+            <m:fPr>
+              <m:ctrlPr>
+                <w:rPr>
+                  <w:rFonts w:ascii="Cambria Math" w:hAnsi="Cambria Math"/>
+                  <w:lang w:val="en-US"/>
+                </w:rPr>
+              </m:ctrlPr>
+            </m:fPr>
+            <m:num>
+              <m:r>
+                <w:rPr>
+                  <w:rFonts w:ascii="Cambria Math" w:hAnsi="Cambria Math"/>
+                  <w:lang w:val="en-US"/>
+                </w:rPr>
+                <m:t>1</m:t>
+              </m:r>
+              <m:ctrlPr>
+                <w:rPr>
+                  <w:rFonts w:ascii="Cambria Math" w:hAnsi="Cambria Math"/>
+                  <w:i/>
+                  <w:lang w:val="en-US"/>
+                </w:rPr>
+              </m:ctrlPr>
+            </m:num>
+            <m:den>
+              <m:r>
+                <w:rPr>
+                  <w:rFonts w:ascii="Cambria Math" w:hAnsi="Cambria Math"/>
+                  <w:lang w:val="en-US"/>
+                </w:rPr>
+                <m:t>2</m:t>
+              </m:r>
+              <m:ctrlPr>
+                <w:rPr>
+                  <w:rFonts w:ascii="Cambria Math" w:hAnsi="Cambria Math"/>
+                  <w:i/>
+                  <w:lang w:val="en-US"/>
+                </w:rPr>
+              </m:ctrlPr>
+            </m:den>
+          </m:f>
+          <m:nary>
+            <m:naryPr>
+              <m:chr m:val="∑"/>
+              <m:subHide m:val="1"/>
+              <m:supHide m:val="1"/>
+              <m:ctrlPr>
+                <w:rPr>
+                  <w:rFonts w:ascii="Cambria Math" w:hAnsi="Cambria Math"/>
+                  <w:lang w:val="en-US"/>
+                </w:rPr>
+              </m:ctrlPr>
+            </m:naryPr>
+            <m:sub>
+              <m:ctrlPr>
+                <w:rPr>
+                  <w:rFonts w:ascii="Cambria Math" w:hAnsi="Cambria Math"/>
+                  <w:i/>
+                  <w:lang w:val="en-US"/>
+                </w:rPr>
+              </m:ctrlPr>
+            </m:sub>
+            <m:sup>
+              <m:ctrlPr>
+                <w:rPr>
+                  <w:rFonts w:ascii="Cambria Math" w:hAnsi="Cambria Math"/>
+                  <w:i/>
+                  <w:lang w:val="en-US"/>
+                </w:rPr>
+              </m:ctrlPr>
+            </m:sup>
+            <m:e>
+              <m:sSup>
+                <m:sSupPr>
+                  <m:ctrlPr>
+                    <w:rPr>
+                      <w:rFonts w:ascii="Cambria Math" w:hAnsi="Cambria Math"/>
+                      <w:i/>
+                      <w:lang w:val="en-US"/>
+                    </w:rPr>
+                  </m:ctrlPr>
+                </m:sSupPr>
+                <m:e>
+                  <m:d>
+                    <m:dPr>
+                      <m:ctrlPr>
+                        <w:rPr>
+                          <w:rFonts w:ascii="Cambria Math" w:hAnsi="Cambria Math"/>
+                          <w:i/>
+                          <w:lang w:val="en-US"/>
+                        </w:rPr>
+                      </m:ctrlPr>
+                    </m:dPr>
+                    <m:e>
+                      <m:r>
+                        <w:rPr>
+                          <w:rFonts w:ascii="Cambria Math" w:hAnsi="Cambria Math"/>
+                          <w:lang w:val="en-US"/>
+                        </w:rPr>
+                        <m:t>y-</m:t>
+                      </m:r>
+                      <m:acc>
+                        <m:accPr>
+                          <m:ctrlPr>
+                            <w:rPr>
+                              <w:rFonts w:ascii="Cambria Math" w:hAnsi="Cambria Math"/>
+                              <w:lang w:val="en-US"/>
+                            </w:rPr>
+                          </m:ctrlPr>
+                        </m:accPr>
+                        <m:e>
+                          <m:r>
+                            <w:rPr>
+                              <w:rFonts w:ascii="Cambria Math" w:hAnsi="Cambria Math"/>
+                              <w:lang w:val="en-US"/>
+                            </w:rPr>
+                            <m:t>y</m:t>
+                          </m:r>
+                        </m:e>
+                      </m:acc>
+                    </m:e>
+                  </m:d>
+                </m:e>
+                <m:sup>
+                  <m:r>
+                    <w:rPr>
+                      <w:rFonts w:ascii="Cambria Math" w:hAnsi="Cambria Math"/>
+                      <w:lang w:val="en-US"/>
+                    </w:rPr>
+                    <m:t>2</m:t>
+                  </m:r>
+                </m:sup>
+              </m:sSup>
+              <m:ctrlPr>
+                <w:rPr>
+                  <w:rFonts w:ascii="Cambria Math" w:hAnsi="Cambria Math"/>
+                  <w:i/>
+                  <w:lang w:val="en-US"/>
+                </w:rPr>
+              </m:ctrlPr>
+            </m:e>
+          </m:nary>
+        </m:oMath>
+      </m:oMathPara>
+    </w:p>
+    <w:p>
+      <w:pPr>
+        <w:spacing w:line="480" w:lineRule="auto"/>
+        <w:rPr>
+          <w:rFonts w:ascii="Times New Roman" w:eastAsiaTheme="majorEastAsia" w:hAnsi="Times New Roman" w:cs="Times New Roman"/>
+          <w:iCs/>
+          <w:sz w:val="24"/>
+          <w:szCs w:val="24"/>
+        </w:rPr>
+      </w:pPr>
+      <w:r>
+        <w:rPr>
+          <w:rFonts w:ascii="Times New Roman" w:eastAsiaTheme="majorEastAsia" w:hAnsi="Times New Roman" w:cs="Times New Roman"/>
+          <w:iCs/>
+          <w:sz w:val="24"/>
+          <w:szCs w:val="24"/>
+          <w:lang w:val="en-US"/>
+        </w:rPr>
+        <w:t xml:space="preserve">The function below is the derivative of the loss which </w:t>
+      </w:r>
+      <w:r>
+        <w:rPr>
+          <w:rFonts w:ascii="Times New Roman" w:eastAsiaTheme="majorEastAsia" w:hAnsi="Times New Roman" w:cs="Times New Roman"/>
+          <w:iCs/>
+          <w:sz w:val="24"/>
+          <w:szCs w:val="24"/>
+        </w:rPr>
+        <w:t>indicates how much the loss changes with a small change in the predicted output. If </w:t>
+      </w:r>
+      <m:oMath>
+        <m:acc>
+          <m:accPr>
+            <m:ctrlPr>
+              <w:rPr>
+                <w:rFonts w:ascii="Cambria Math" w:eastAsiaTheme="majorEastAsia" w:hAnsi="Cambria Math" w:cs="Times New Roman"/>
+                <w:iCs/>
+                <w:sz w:val="24"/>
+                <w:szCs w:val="24"/>
+              </w:rPr>
+            </m:ctrlPr>
+          </m:accPr>
+          <m:e>
+            <m:r>
+              <w:rPr>
+                <w:rFonts w:ascii="Cambria Math" w:eastAsiaTheme="majorEastAsia" w:hAnsi="Cambria Math" w:cs="Times New Roman"/>
+                <w:sz w:val="24"/>
+                <w:szCs w:val="24"/>
+              </w:rPr>
+              <m:t>y</m:t>
+            </m:r>
+          </m:e>
+        </m:acc>
+      </m:oMath>
+      <w:r>
+        <w:rPr>
+          <w:rFonts w:ascii="Times New Roman" w:eastAsiaTheme="majorEastAsia" w:hAnsi="Times New Roman" w:cs="Times New Roman"/>
+          <w:iCs/>
+          <w:sz w:val="24"/>
+          <w:szCs w:val="24"/>
+        </w:rPr>
+        <w:t> is greater than </w:t>
+      </w:r>
+      <w:r>
+        <w:rPr>
+          <w:rFonts w:ascii="Times New Roman" w:eastAsiaTheme="majorEastAsia" w:hAnsi="Times New Roman" w:cs="Times New Roman"/>
+          <w:i/>
+          <w:iCs/>
+          <w:sz w:val="24"/>
+          <w:szCs w:val="24"/>
+        </w:rPr>
+        <w:t>y</w:t>
+      </w:r>
+      <w:r>
+        <w:rPr>
+          <w:rFonts w:ascii="Times New Roman" w:eastAsiaTheme="majorEastAsia" w:hAnsi="Times New Roman" w:cs="Times New Roman"/>
+          <w:iCs/>
+          <w:sz w:val="24"/>
+          <w:szCs w:val="24"/>
+        </w:rPr>
+        <w:t>, the derivative will be positive, suggesting that decreasing  </w:t>
+      </w:r>
+      <m:oMath>
+        <m:acc>
+          <m:accPr>
+            <m:ctrlPr>
+              <w:rPr>
+                <w:rFonts w:ascii="Cambria Math" w:eastAsiaTheme="majorEastAsia" w:hAnsi="Cambria Math" w:cs="Times New Roman"/>
+                <w:iCs/>
+                <w:sz w:val="24"/>
+                <w:szCs w:val="24"/>
+              </w:rPr>
+            </m:ctrlPr>
+          </m:accPr>
+          <m:e>
+            <m:r>
+              <w:rPr>
+                <w:rFonts w:ascii="Cambria Math" w:eastAsiaTheme="majorEastAsia" w:hAnsi="Cambria Math" w:cs="Times New Roman"/>
+                <w:sz w:val="24"/>
+                <w:szCs w:val="24"/>
+              </w:rPr>
+              <m:t>y</m:t>
+            </m:r>
+          </m:e>
+        </m:acc>
+      </m:oMath>
+      <w:r>
+        <w:rPr>
+          <w:rFonts w:ascii="Times New Roman" w:eastAsiaTheme="majorEastAsia" w:hAnsi="Times New Roman" w:cs="Times New Roman"/>
+          <w:iCs/>
+          <w:sz w:val="24"/>
+          <w:szCs w:val="24"/>
+        </w:rPr>
+        <w:t> will reduce the loss. Conversely, if  </w:t>
+      </w:r>
+      <m:oMath>
+        <m:acc>
+          <m:accPr>
+            <m:ctrlPr>
+              <w:rPr>
+                <w:rFonts w:ascii="Cambria Math" w:eastAsiaTheme="majorEastAsia" w:hAnsi="Cambria Math" w:cs="Times New Roman"/>
+                <w:iCs/>
+                <w:sz w:val="24"/>
+                <w:szCs w:val="24"/>
+              </w:rPr>
+            </m:ctrlPr>
+          </m:accPr>
+          <m:e>
+            <m:r>
+              <w:rPr>
+                <w:rFonts w:ascii="Cambria Math" w:eastAsiaTheme="majorEastAsia" w:hAnsi="Cambria Math" w:cs="Times New Roman"/>
+                <w:sz w:val="24"/>
+                <w:szCs w:val="24"/>
+              </w:rPr>
+              <m:t>y</m:t>
+            </m:r>
+          </m:e>
+        </m:acc>
+      </m:oMath>
+      <w:r>
+        <w:rPr>
+          <w:rFonts w:ascii="Times New Roman" w:eastAsiaTheme="majorEastAsia" w:hAnsi="Times New Roman" w:cs="Times New Roman"/>
+          <w:iCs/>
+          <w:sz w:val="24"/>
+          <w:szCs w:val="24"/>
+        </w:rPr>
+        <w:t> is less than </w:t>
+      </w:r>
+      <w:r>
+        <w:rPr>
+          <w:rFonts w:ascii="Times New Roman" w:eastAsiaTheme="majorEastAsia" w:hAnsi="Times New Roman" w:cs="Times New Roman"/>
+          <w:i/>
+          <w:sz w:val="24"/>
+          <w:szCs w:val="24"/>
+        </w:rPr>
+        <w:t>y</w:t>
+      </w:r>
+      <w:r>
+        <w:rPr>
+          <w:rFonts w:ascii="Times New Roman" w:eastAsiaTheme="majorEastAsia" w:hAnsi="Times New Roman" w:cs="Times New Roman"/>
+          <w:iCs/>
+          <w:sz w:val="24"/>
+          <w:szCs w:val="24"/>
+        </w:rPr>
+        <w:t>, the derivative will be negative, indicating that increasing  </w:t>
+      </w:r>
+      <m:oMath>
+        <m:acc>
+          <m:accPr>
+            <m:ctrlPr>
+              <w:rPr>
+                <w:rFonts w:ascii="Cambria Math" w:eastAsiaTheme="majorEastAsia" w:hAnsi="Cambria Math" w:cs="Times New Roman"/>
+                <w:iCs/>
+                <w:sz w:val="24"/>
+                <w:szCs w:val="24"/>
+              </w:rPr>
+            </m:ctrlPr>
+          </m:accPr>
+          <m:e>
+            <m:r>
+              <w:rPr>
+                <w:rFonts w:ascii="Cambria Math" w:eastAsiaTheme="majorEastAsia" w:hAnsi="Cambria Math" w:cs="Times New Roman"/>
+                <w:sz w:val="24"/>
+                <w:szCs w:val="24"/>
+              </w:rPr>
+              <m:t>y</m:t>
+            </m:r>
+          </m:e>
+        </m:acc>
+      </m:oMath>
+      <w:r>
+        <w:rPr>
+          <w:rFonts w:ascii="Times New Roman" w:eastAsiaTheme="majorEastAsia" w:hAnsi="Times New Roman" w:cs="Times New Roman"/>
+          <w:iCs/>
+          <w:sz w:val="24"/>
+          <w:szCs w:val="24"/>
+        </w:rPr>
+        <w:t>​ will help reduce the loss.</w:t>
+      </w:r>
+      <w:r>
+        <w:rPr>
+          <w:rFonts w:ascii="Times New Roman" w:eastAsiaTheme="majorEastAsia" w:hAnsi="Times New Roman" w:cs="Times New Roman"/>
+          <w:iCs/>
+          <w:sz w:val="24"/>
+          <w:szCs w:val="24"/>
+        </w:rPr>
+        <w:t xml:space="preserve"> This will inform the network on the </w:t>
+      </w:r>
+      <w:r>
+        <w:rPr>
+          <w:rFonts w:ascii="Times New Roman" w:eastAsiaTheme="majorEastAsia" w:hAnsi="Times New Roman" w:cs="Times New Roman"/>
+          <w:iCs/>
+          <w:sz w:val="24"/>
+          <w:szCs w:val="24"/>
+        </w:rPr>
+        <w:t>way</w:t>
+      </w:r>
+      <w:r>
+        <w:rPr>
+          <w:rFonts w:ascii="Times New Roman" w:eastAsiaTheme="majorEastAsia" w:hAnsi="Times New Roman" w:cs="Times New Roman"/>
+          <w:iCs/>
+          <w:sz w:val="24"/>
+          <w:szCs w:val="24"/>
+        </w:rPr>
+        <w:t xml:space="preserve"> weights and biases should be updated.</w:t>
+      </w:r>
+    </w:p>
+    <w:p>
+      <w:pPr>
+        <w:spacing w:line="480" w:lineRule="auto"/>
+        <w:rPr>
+          <w:rFonts w:ascii="Times New Roman" w:eastAsiaTheme="majorEastAsia" w:hAnsi="Times New Roman" w:cs="Times New Roman"/>
+          <w:i/>
+          <w:iCs/>
+          <w:sz w:val="24"/>
+          <w:szCs w:val="24"/>
+          <w:lang w:val="en-US"/>
+        </w:rPr>
+      </w:pPr>
+      <m:oMathPara>
+        <m:oMath>
+          <m:f>
+            <m:fPr>
+              <m:ctrlPr>
+                <w:rPr>
+                  <w:rFonts w:ascii="Cambria Math" w:eastAsiaTheme="majorEastAsia" w:hAnsi="Cambria Math" w:cs="Times New Roman"/>
+                  <w:iCs/>
+                  <w:sz w:val="24"/>
+                  <w:szCs w:val="24"/>
+                  <w:lang w:val="en-US"/>
+                </w:rPr>
+              </m:ctrlPr>
+            </m:fPr>
+            <m:num>
+              <m:r>
+                <m:rPr>
+                  <m:sty m:val="p"/>
+                </m:rPr>
+                <w:rPr>
+                  <w:rFonts w:ascii="Cambria Math" w:eastAsiaTheme="majorEastAsia" w:hAnsi="Cambria Math" w:cs="Times New Roman"/>
+                  <w:sz w:val="24"/>
+                  <w:szCs w:val="24"/>
+                  <w:lang w:val="en-US"/>
+                </w:rPr>
+                <m:t>∂</m:t>
+              </m:r>
+              <m:r>
+                <w:rPr>
+                  <w:rFonts w:ascii="Cambria Math" w:eastAsiaTheme="majorEastAsia" w:hAnsi="Cambria Math" w:cs="Times New Roman"/>
+                  <w:sz w:val="24"/>
+                  <w:szCs w:val="24"/>
+                  <w:lang w:val="en-US"/>
+                </w:rPr>
+                <m:t>L</m:t>
+              </m:r>
+              <m:ctrlPr>
+                <w:rPr>
+                  <w:rFonts w:ascii="Cambria Math" w:eastAsiaTheme="majorEastAsia" w:hAnsi="Cambria Math" w:cs="Times New Roman"/>
+                  <w:i/>
+                  <w:iCs/>
+                  <w:sz w:val="24"/>
+                  <w:szCs w:val="24"/>
+                  <w:lang w:val="en-US"/>
+                </w:rPr>
+              </m:ctrlPr>
+            </m:num>
+            <m:den>
+              <m:r>
+                <m:rPr>
+                  <m:sty m:val="p"/>
+                </m:rPr>
+                <w:rPr>
+                  <w:rFonts w:ascii="Cambria Math" w:eastAsiaTheme="majorEastAsia" w:hAnsi="Cambria Math" w:cs="Times New Roman"/>
+                  <w:sz w:val="24"/>
+                  <w:szCs w:val="24"/>
+                  <w:lang w:val="en-US"/>
+                </w:rPr>
+                <m:t>∂</m:t>
+              </m:r>
+              <m:acc>
+                <m:accPr>
+                  <m:ctrlPr>
+                    <w:rPr>
+                      <w:rFonts w:ascii="Cambria Math" w:eastAsiaTheme="majorEastAsia" w:hAnsi="Cambria Math" w:cs="Times New Roman"/>
+                      <w:iCs/>
+                      <w:sz w:val="24"/>
+                      <w:szCs w:val="24"/>
+                      <w:lang w:val="en-US"/>
+                    </w:rPr>
+                  </m:ctrlPr>
+                </m:accPr>
+                <m:e>
+                  <m:r>
+                    <w:rPr>
+                      <w:rFonts w:ascii="Cambria Math" w:eastAsiaTheme="majorEastAsia" w:hAnsi="Cambria Math" w:cs="Times New Roman"/>
+                      <w:sz w:val="24"/>
+                      <w:szCs w:val="24"/>
+                      <w:lang w:val="en-US"/>
+                    </w:rPr>
+                    <m:t>y</m:t>
+                  </m:r>
+                </m:e>
+              </m:acc>
+              <m:ctrlPr>
+                <w:rPr>
+                  <w:rFonts w:ascii="Cambria Math" w:eastAsiaTheme="majorEastAsia" w:hAnsi="Cambria Math" w:cs="Times New Roman"/>
+                  <w:i/>
+                  <w:iCs/>
+                  <w:sz w:val="24"/>
+                  <w:szCs w:val="24"/>
+                  <w:lang w:val="en-US"/>
+                </w:rPr>
+              </m:ctrlPr>
+            </m:den>
+          </m:f>
+          <m:r>
+            <w:rPr>
+              <w:rFonts w:ascii="Cambria Math" w:eastAsiaTheme="majorEastAsia" w:hAnsi="Cambria Math" w:cs="Times New Roman"/>
+              <w:sz w:val="24"/>
+              <w:szCs w:val="24"/>
+              <w:lang w:val="en-US"/>
+            </w:rPr>
+            <m:t>=</m:t>
+          </m:r>
+          <m:acc>
+            <m:accPr>
+              <m:ctrlPr>
+                <w:rPr>
+                  <w:rFonts w:ascii="Cambria Math" w:eastAsiaTheme="majorEastAsia" w:hAnsi="Cambria Math" w:cs="Times New Roman"/>
+                  <w:iCs/>
+                  <w:sz w:val="24"/>
+                  <w:szCs w:val="24"/>
+                  <w:lang w:val="en-US"/>
+                </w:rPr>
+              </m:ctrlPr>
+            </m:accPr>
+            <m:e>
+              <m:r>
+                <w:rPr>
+                  <w:rFonts w:ascii="Cambria Math" w:eastAsiaTheme="majorEastAsia" w:hAnsi="Cambria Math" w:cs="Times New Roman"/>
+                  <w:sz w:val="24"/>
+                  <w:szCs w:val="24"/>
+                  <w:lang w:val="en-US"/>
+                </w:rPr>
+                <m:t>y</m:t>
+              </m:r>
+            </m:e>
+          </m:acc>
+          <m:r>
+            <w:rPr>
+              <w:rFonts w:ascii="Cambria Math" w:eastAsiaTheme="majorEastAsia" w:hAnsi="Cambria Math" w:cs="Times New Roman"/>
+              <w:sz w:val="24"/>
+              <w:szCs w:val="24"/>
+              <w:lang w:val="en-US"/>
+            </w:rPr>
+            <m:t>-y</m:t>
+          </m:r>
+        </m:oMath>
+      </m:oMathPara>
+    </w:p>
+    <w:p>
+      <w:pPr>
+        <w:spacing w:line="480" w:lineRule="auto"/>
+        <w:rPr>
+          <w:rFonts w:ascii="Times New Roman" w:eastAsiaTheme="majorEastAsia" w:hAnsi="Times New Roman" w:cs="Times New Roman"/>
+          <w:sz w:val="24"/>
+          <w:szCs w:val="24"/>
+          <w:lang w:val="en-US"/>
+        </w:rPr>
+      </w:pPr>
+      <w:r>
+        <w:rPr>
+          <w:rFonts w:ascii="Times New Roman" w:eastAsiaTheme="majorEastAsia" w:hAnsi="Times New Roman" w:cs="Times New Roman"/>
+          <w:sz w:val="24"/>
+          <w:szCs w:val="24"/>
+          <w:lang w:val="en-US"/>
+        </w:rPr>
+        <w:t xml:space="preserve">This function is the derivative with respect to weights. This term </w:t>
+      </w:r>
+      <m:oMath>
+        <m:sSup>
+          <m:sSupPr>
+            <m:ctrlPr>
+              <w:rPr>
+                <w:rFonts w:ascii="Cambria Math" w:eastAsiaTheme="majorEastAsia" w:hAnsi="Cambria Math" w:cs="Times New Roman"/>
+                <w:i/>
+                <w:sz w:val="24"/>
+                <w:szCs w:val="24"/>
+                <w:lang w:val="en-US"/>
+              </w:rPr>
+            </m:ctrlPr>
+          </m:sSupPr>
+          <m:e>
+            <m:r>
+              <w:rPr>
+                <w:rFonts w:ascii="Cambria Math" w:eastAsiaTheme="majorEastAsia" w:hAnsi="Cambria Math" w:cs="Times New Roman"/>
+                <w:sz w:val="24"/>
+                <w:szCs w:val="24"/>
+                <w:lang w:val="en-US"/>
+              </w:rPr>
+              <m:t>g</m:t>
+            </m:r>
+          </m:e>
+          <m:sup>
+            <m:r>
+              <w:rPr>
+                <w:rFonts w:ascii="Cambria Math" w:eastAsiaTheme="majorEastAsia" w:hAnsi="Cambria Math" w:cs="Times New Roman"/>
+                <w:sz w:val="24"/>
+                <w:szCs w:val="24"/>
+                <w:lang w:val="en-US"/>
+              </w:rPr>
+              <m:t>'</m:t>
+            </m:r>
+          </m:sup>
+        </m:sSup>
+        <m:d>
+          <m:dPr>
+            <m:ctrlPr>
+              <w:rPr>
+                <w:rFonts w:ascii="Cambria Math" w:eastAsiaTheme="majorEastAsia" w:hAnsi="Cambria Math" w:cs="Times New Roman"/>
+                <w:i/>
+                <w:sz w:val="24"/>
+                <w:szCs w:val="24"/>
+                <w:lang w:val="en-US"/>
+              </w:rPr>
+            </m:ctrlPr>
+          </m:dPr>
+          <m:e>
+            <m:sSub>
+              <m:sSubPr>
+                <m:ctrlPr>
+                  <w:rPr>
+                    <w:rFonts w:ascii="Cambria Math" w:eastAsiaTheme="majorEastAsia" w:hAnsi="Cambria Math" w:cs="Times New Roman"/>
+                    <w:i/>
+                    <w:sz w:val="24"/>
+                    <w:szCs w:val="24"/>
+                    <w:lang w:val="en-US"/>
+                  </w:rPr>
+                </m:ctrlPr>
+              </m:sSubPr>
+              <m:e>
+                <m:r>
+                  <w:rPr>
+                    <w:rFonts w:ascii="Cambria Math" w:eastAsiaTheme="majorEastAsia" w:hAnsi="Cambria Math" w:cs="Times New Roman"/>
+                    <w:sz w:val="24"/>
+                    <w:szCs w:val="24"/>
+                    <w:lang w:val="en-US"/>
+                  </w:rPr>
+                  <m:t>W</m:t>
+                </m:r>
+              </m:e>
+              <m:sub>
+                <m:r>
+                  <w:rPr>
+                    <w:rFonts w:ascii="Cambria Math" w:eastAsiaTheme="majorEastAsia" w:hAnsi="Cambria Math" w:cs="Times New Roman"/>
+                    <w:sz w:val="24"/>
+                    <w:szCs w:val="24"/>
+                    <w:lang w:val="en-US"/>
+                  </w:rPr>
+                  <m:t>2</m:t>
+                </m:r>
+              </m:sub>
+            </m:sSub>
+            <m:r>
+              <w:rPr>
+                <w:rFonts w:ascii="Cambria Math" w:eastAsiaTheme="majorEastAsia" w:hAnsi="Cambria Math" w:cs="Times New Roman"/>
+                <w:sz w:val="24"/>
+                <w:szCs w:val="24"/>
+                <w:lang w:val="en-US"/>
+              </w:rPr>
+              <m:t>h+</m:t>
+            </m:r>
+            <m:sSub>
+              <m:sSubPr>
+                <m:ctrlPr>
+                  <w:rPr>
+                    <w:rFonts w:ascii="Cambria Math" w:eastAsiaTheme="majorEastAsia" w:hAnsi="Cambria Math" w:cs="Times New Roman"/>
+                    <w:i/>
+                    <w:sz w:val="24"/>
+                    <w:szCs w:val="24"/>
+                    <w:lang w:val="en-US"/>
+                  </w:rPr>
+                </m:ctrlPr>
+              </m:sSubPr>
+              <m:e>
+                <m:r>
+                  <w:rPr>
+                    <w:rFonts w:ascii="Cambria Math" w:eastAsiaTheme="majorEastAsia" w:hAnsi="Cambria Math" w:cs="Times New Roman"/>
+                    <w:sz w:val="24"/>
+                    <w:szCs w:val="24"/>
+                    <w:lang w:val="en-US"/>
+                  </w:rPr>
+                  <m:t>b</m:t>
+                </m:r>
+              </m:e>
+              <m:sub>
+                <m:r>
+                  <w:rPr>
+                    <w:rFonts w:ascii="Cambria Math" w:eastAsiaTheme="majorEastAsia" w:hAnsi="Cambria Math" w:cs="Times New Roman"/>
+                    <w:sz w:val="24"/>
+                    <w:szCs w:val="24"/>
+                    <w:lang w:val="en-US"/>
+                  </w:rPr>
+                  <m:t>2</m:t>
+                </m:r>
+              </m:sub>
+            </m:sSub>
+          </m:e>
+        </m:d>
+      </m:oMath>
+      <w:r>
+        <w:rPr>
+          <w:rFonts w:ascii="Times New Roman" w:eastAsiaTheme="majorEastAsia" w:hAnsi="Times New Roman" w:cs="Times New Roman"/>
+          <w:sz w:val="24"/>
+          <w:szCs w:val="24"/>
+          <w:lang w:val="en-US"/>
+        </w:rPr>
+        <w:t xml:space="preserve"> assesses the </w:t>
+      </w:r>
+      <w:r>
+        <w:rPr>
+          <w:rFonts w:ascii="Times New Roman" w:eastAsiaTheme="majorEastAsia" w:hAnsi="Times New Roman" w:cs="Times New Roman"/>
+          <w:sz w:val="24"/>
+          <w:szCs w:val="24"/>
+        </w:rPr>
+        <w:t>sensitivity of the output with respect to the input of the activation function. The product with </w:t>
+      </w:r>
+      <w:r>
+        <w:rPr>
+          <w:rFonts w:ascii="Times New Roman" w:eastAsiaTheme="majorEastAsia" w:hAnsi="Times New Roman" w:cs="Times New Roman"/>
+          <w:i/>
+          <w:iCs/>
+          <w:sz w:val="24"/>
+          <w:szCs w:val="24"/>
+        </w:rPr>
+        <w:t>h</w:t>
+      </w:r>
+      <w:r>
+        <w:rPr>
+          <w:rFonts w:ascii="Times New Roman" w:eastAsiaTheme="majorEastAsia" w:hAnsi="Times New Roman" w:cs="Times New Roman"/>
+          <w:sz w:val="24"/>
+          <w:szCs w:val="24"/>
+        </w:rPr>
+        <w:t> reflects how changes in the weights affect the output based on the current output from the first layer.</w:t>
+      </w:r>
+      <w:r>
+        <w:rPr>
+          <w:rFonts w:ascii="Times New Roman" w:eastAsiaTheme="majorEastAsia" w:hAnsi="Times New Roman" w:cs="Times New Roman"/>
+          <w:sz w:val="24"/>
+          <w:szCs w:val="24"/>
+        </w:rPr>
+        <w:t xml:space="preserve"> This derivative is then employed in backpropagation to adjust the weights in the direction that reduces the loss.</w:t>
+      </w:r>
+    </w:p>
+    <w:p>
+      <w:pPr>
+        <w:spacing w:line="480" w:lineRule="auto"/>
+        <w:rPr>
+          <w:rFonts w:ascii="Times New Roman" w:eastAsiaTheme="majorEastAsia" w:hAnsi="Times New Roman" w:cs="Times New Roman"/>
+          <w:i/>
+          <w:sz w:val="24"/>
+          <w:szCs w:val="24"/>
+          <w:lang w:val="en-US"/>
+        </w:rPr>
+      </w:pPr>
+      <m:oMathPara>
+        <m:oMath>
+          <m:f>
+            <m:fPr>
+              <m:ctrlPr>
+                <w:rPr>
+                  <w:rFonts w:ascii="Cambria Math" w:eastAsiaTheme="majorEastAsia" w:hAnsi="Cambria Math" w:cs="Times New Roman"/>
+                  <w:sz w:val="24"/>
+                  <w:szCs w:val="24"/>
+                  <w:lang w:val="en-US"/>
+                </w:rPr>
+              </m:ctrlPr>
+            </m:fPr>
+            <m:num>
+              <m:r>
+                <m:rPr>
+                  <m:sty m:val="p"/>
+                </m:rPr>
+                <w:rPr>
+                  <w:rFonts w:ascii="Cambria Math" w:eastAsiaTheme="majorEastAsia" w:hAnsi="Cambria Math" w:cs="Times New Roman"/>
+                  <w:sz w:val="24"/>
+                  <w:szCs w:val="24"/>
+                  <w:lang w:val="en-US"/>
+                </w:rPr>
+                <m:t>∂</m:t>
+              </m:r>
+              <m:acc>
+                <m:accPr>
+                  <m:ctrlPr>
+                    <w:rPr>
+                      <w:rFonts w:ascii="Cambria Math" w:eastAsiaTheme="majorEastAsia" w:hAnsi="Cambria Math" w:cs="Times New Roman"/>
+                      <w:sz w:val="24"/>
+                      <w:szCs w:val="24"/>
+                      <w:lang w:val="en-US"/>
+                    </w:rPr>
+                  </m:ctrlPr>
+                </m:accPr>
+                <m:e>
+                  <m:r>
+                    <w:rPr>
+                      <w:rFonts w:ascii="Cambria Math" w:eastAsiaTheme="majorEastAsia" w:hAnsi="Cambria Math" w:cs="Times New Roman"/>
+                      <w:sz w:val="24"/>
+                      <w:szCs w:val="24"/>
+                      <w:lang w:val="en-US"/>
+                    </w:rPr>
+                    <m:t>y</m:t>
+                  </m:r>
+                </m:e>
+              </m:acc>
+              <m:ctrlPr>
+                <w:rPr>
+                  <w:rFonts w:ascii="Cambria Math" w:eastAsiaTheme="majorEastAsia" w:hAnsi="Cambria Math" w:cs="Times New Roman"/>
+                  <w:i/>
+                  <w:sz w:val="24"/>
+                  <w:szCs w:val="24"/>
+                  <w:lang w:val="en-US"/>
+                </w:rPr>
+              </m:ctrlPr>
+            </m:num>
+            <m:den>
+              <m:r>
+                <m:rPr>
+                  <m:sty m:val="p"/>
+                </m:rPr>
+                <w:rPr>
+                  <w:rFonts w:ascii="Cambria Math" w:eastAsiaTheme="majorEastAsia" w:hAnsi="Cambria Math" w:cs="Times New Roman"/>
+                  <w:sz w:val="24"/>
+                  <w:szCs w:val="24"/>
+                  <w:lang w:val="en-US"/>
+                </w:rPr>
+                <m:t>∂</m:t>
+              </m:r>
+              <m:sSub>
+                <m:sSubPr>
+                  <m:ctrlPr>
+                    <w:rPr>
+                      <w:rFonts w:ascii="Cambria Math" w:eastAsiaTheme="majorEastAsia" w:hAnsi="Cambria Math" w:cs="Times New Roman"/>
+                      <w:i/>
+                      <w:sz w:val="24"/>
+                      <w:szCs w:val="24"/>
+                      <w:lang w:val="en-US"/>
+                    </w:rPr>
+                  </m:ctrlPr>
+                </m:sSubPr>
+                <m:e>
+                  <m:r>
+                    <w:rPr>
+                      <w:rFonts w:ascii="Cambria Math" w:eastAsiaTheme="majorEastAsia" w:hAnsi="Cambria Math" w:cs="Times New Roman"/>
+                      <w:sz w:val="24"/>
+                      <w:szCs w:val="24"/>
+                      <w:lang w:val="en-US"/>
+                    </w:rPr>
+                    <m:t>W</m:t>
+                  </m:r>
+                </m:e>
+                <m:sub>
+                  <m:r>
+                    <w:rPr>
+                      <w:rFonts w:ascii="Cambria Math" w:eastAsiaTheme="majorEastAsia" w:hAnsi="Cambria Math" w:cs="Times New Roman"/>
+                      <w:sz w:val="24"/>
+                      <w:szCs w:val="24"/>
+                      <w:lang w:val="en-US"/>
+                    </w:rPr>
+                    <m:t>2</m:t>
+                  </m:r>
+                </m:sub>
+              </m:sSub>
+              <m:ctrlPr>
+                <w:rPr>
+                  <w:rFonts w:ascii="Cambria Math" w:eastAsiaTheme="majorEastAsia" w:hAnsi="Cambria Math" w:cs="Times New Roman"/>
+                  <w:i/>
+                  <w:sz w:val="24"/>
+                  <w:szCs w:val="24"/>
+                  <w:lang w:val="en-US"/>
+                </w:rPr>
+              </m:ctrlPr>
+            </m:den>
+          </m:f>
+          <m:r>
+            <w:rPr>
+              <w:rFonts w:ascii="Cambria Math" w:eastAsiaTheme="majorEastAsia" w:hAnsi="Cambria Math" w:cs="Times New Roman"/>
+              <w:sz w:val="24"/>
+              <w:szCs w:val="24"/>
+              <w:lang w:val="en-US"/>
+            </w:rPr>
+            <m:t>=h</m:t>
+          </m:r>
+          <m:r>
+            <m:rPr>
+              <m:sty m:val="p"/>
+            </m:rPr>
+            <w:rPr>
+              <w:rFonts w:ascii="Cambria Math" w:eastAsiaTheme="majorEastAsia" w:hAnsi="Cambria Math" w:cs="Times New Roman"/>
+              <w:sz w:val="24"/>
+              <w:szCs w:val="24"/>
+              <w:lang w:val="en-US"/>
+            </w:rPr>
+            <m:t>⋅</m:t>
+          </m:r>
+          <m:sSup>
+            <m:sSupPr>
+              <m:ctrlPr>
+                <w:rPr>
+                  <w:rFonts w:ascii="Cambria Math" w:eastAsiaTheme="majorEastAsia" w:hAnsi="Cambria Math" w:cs="Times New Roman"/>
+                  <w:i/>
+                  <w:sz w:val="24"/>
+                  <w:szCs w:val="24"/>
+                  <w:lang w:val="en-US"/>
+                </w:rPr>
+              </m:ctrlPr>
+            </m:sSupPr>
+            <m:e>
+              <m:r>
+                <w:rPr>
+                  <w:rFonts w:ascii="Cambria Math" w:eastAsiaTheme="majorEastAsia" w:hAnsi="Cambria Math" w:cs="Times New Roman"/>
+                  <w:sz w:val="24"/>
+                  <w:szCs w:val="24"/>
+                  <w:lang w:val="en-US"/>
+                </w:rPr>
+                <m:t>g</m:t>
+              </m:r>
+              <m:ctrlPr>
+                <w:rPr>
+                  <w:rFonts w:ascii="Cambria Math" w:eastAsiaTheme="majorEastAsia" w:hAnsi="Cambria Math" w:cs="Times New Roman"/>
+                  <w:sz w:val="24"/>
+                  <w:szCs w:val="24"/>
+                  <w:lang w:val="en-US"/>
+                </w:rPr>
+              </m:ctrlPr>
+            </m:e>
+            <m:sup>
+              <m:r>
+                <w:rPr>
+                  <w:rFonts w:ascii="Cambria Math" w:eastAsiaTheme="majorEastAsia" w:hAnsi="Cambria Math" w:cs="Times New Roman"/>
+                  <w:sz w:val="24"/>
+                  <w:szCs w:val="24"/>
+                  <w:lang w:val="en-US"/>
+                </w:rPr>
+                <m:t>'</m:t>
+              </m:r>
+            </m:sup>
+          </m:sSup>
+          <m:d>
+            <m:dPr>
+              <m:ctrlPr>
+                <w:rPr>
+                  <w:rFonts w:ascii="Cambria Math" w:eastAsiaTheme="majorEastAsia" w:hAnsi="Cambria Math" w:cs="Times New Roman"/>
+                  <w:i/>
+                  <w:sz w:val="24"/>
+                  <w:szCs w:val="24"/>
+                  <w:lang w:val="en-US"/>
+                </w:rPr>
+              </m:ctrlPr>
+            </m:dPr>
+            <m:e>
+              <m:sSub>
+                <m:sSubPr>
+                  <m:ctrlPr>
+                    <w:rPr>
+                      <w:rFonts w:ascii="Cambria Math" w:eastAsiaTheme="majorEastAsia" w:hAnsi="Cambria Math" w:cs="Times New Roman"/>
+                      <w:i/>
+                      <w:sz w:val="24"/>
+                      <w:szCs w:val="24"/>
+                      <w:lang w:val="en-US"/>
+                    </w:rPr>
+                  </m:ctrlPr>
+                </m:sSubPr>
+                <m:e>
+                  <m:r>
+                    <w:rPr>
+                      <w:rFonts w:ascii="Cambria Math" w:eastAsiaTheme="majorEastAsia" w:hAnsi="Cambria Math" w:cs="Times New Roman"/>
+                      <w:sz w:val="24"/>
+                      <w:szCs w:val="24"/>
+                      <w:lang w:val="en-US"/>
+                    </w:rPr>
+                    <m:t>W</m:t>
+                  </m:r>
+                </m:e>
+                <m:sub>
+                  <m:r>
+                    <w:rPr>
+                      <w:rFonts w:ascii="Cambria Math" w:eastAsiaTheme="majorEastAsia" w:hAnsi="Cambria Math" w:cs="Times New Roman"/>
+                      <w:sz w:val="24"/>
+                      <w:szCs w:val="24"/>
+                      <w:lang w:val="en-US"/>
+                    </w:rPr>
+                    <m:t>2</m:t>
+                  </m:r>
+                </m:sub>
+              </m:sSub>
+              <m:r>
+                <w:rPr>
+                  <w:rFonts w:ascii="Cambria Math" w:eastAsiaTheme="majorEastAsia" w:hAnsi="Cambria Math" w:cs="Times New Roman"/>
+                  <w:sz w:val="24"/>
+                  <w:szCs w:val="24"/>
+                  <w:lang w:val="en-US"/>
+                </w:rPr>
+                <m:t>h+</m:t>
+              </m:r>
+              <m:sSub>
+                <m:sSubPr>
+                  <m:ctrlPr>
+                    <w:rPr>
+                      <w:rFonts w:ascii="Cambria Math" w:eastAsiaTheme="majorEastAsia" w:hAnsi="Cambria Math" w:cs="Times New Roman"/>
+                      <w:i/>
+                      <w:sz w:val="24"/>
+                      <w:szCs w:val="24"/>
+                      <w:lang w:val="en-US"/>
+                    </w:rPr>
+                  </m:ctrlPr>
+                </m:sSubPr>
+                <m:e>
+                  <m:r>
+                    <w:rPr>
+                      <w:rFonts w:ascii="Cambria Math" w:eastAsiaTheme="majorEastAsia" w:hAnsi="Cambria Math" w:cs="Times New Roman"/>
+                      <w:sz w:val="24"/>
+                      <w:szCs w:val="24"/>
+                      <w:lang w:val="en-US"/>
+                    </w:rPr>
+                    <m:t>b</m:t>
+                  </m:r>
+                </m:e>
+                <m:sub>
+                  <m:r>
+                    <w:rPr>
+                      <w:rFonts w:ascii="Cambria Math" w:eastAsiaTheme="majorEastAsia" w:hAnsi="Cambria Math" w:cs="Times New Roman"/>
+                      <w:sz w:val="24"/>
+                      <w:szCs w:val="24"/>
+                      <w:lang w:val="en-US"/>
+                    </w:rPr>
+                    <m:t>2</m:t>
+                  </m:r>
+                </m:sub>
+              </m:sSub>
+            </m:e>
+          </m:d>
+        </m:oMath>
+      </m:oMathPara>
+    </w:p>
+    <w:p>
+      <w:pPr>
+        <w:spacing w:line="480" w:lineRule="auto"/>
+        <w:rPr>
+          <w:rFonts w:ascii="Times New Roman" w:eastAsiaTheme="majorEastAsia" w:hAnsi="Times New Roman" w:cs="Times New Roman"/>
+          <w:iCs/>
+          <w:sz w:val="24"/>
+          <w:szCs w:val="24"/>
+          <w:lang w:val="en-US"/>
+        </w:rPr>
+      </w:pPr>
+      <w:r>
+        <w:rPr>
+          <w:rFonts w:ascii="Times New Roman" w:eastAsiaTheme="majorEastAsia" w:hAnsi="Times New Roman" w:cs="Times New Roman"/>
+          <w:iCs/>
+          <w:sz w:val="24"/>
+          <w:szCs w:val="24"/>
+          <w:lang w:val="en-US"/>
+        </w:rPr>
+        <w:t xml:space="preserve">The last function is the derivative with respect to bias. </w:t>
+      </w:r>
+      <w:proofErr w:type="gramStart"/>
+      <w:r>
+        <w:rPr>
+          <w:rFonts w:ascii="Times New Roman" w:eastAsiaTheme="majorEastAsia" w:hAnsi="Times New Roman" w:cs="Times New Roman"/>
+          <w:iCs/>
+          <w:sz w:val="24"/>
+          <w:szCs w:val="24"/>
+          <w:lang w:val="en-US"/>
+        </w:rPr>
+        <w:t>Similar to</w:t>
+      </w:r>
+      <w:proofErr w:type="gramEnd"/>
+      <w:r>
+        <w:rPr>
+          <w:rFonts w:ascii="Times New Roman" w:eastAsiaTheme="majorEastAsia" w:hAnsi="Times New Roman" w:cs="Times New Roman"/>
+          <w:iCs/>
+          <w:sz w:val="24"/>
+          <w:szCs w:val="24"/>
+          <w:lang w:val="en-US"/>
+        </w:rPr>
+        <w:t xml:space="preserve"> the derivative with respect to weights function this one is used to adjust the bias in the direction that minimizes the loss.</w:t>
+      </w:r>
+    </w:p>
+    <w:p>
+      <w:pPr>
+        <w:spacing w:line="480" w:lineRule="auto"/>
+        <w:rPr>
+          <w:rFonts w:ascii="Times New Roman" w:eastAsiaTheme="majorEastAsia" w:hAnsi="Times New Roman" w:cs="Times New Roman"/>
+          <w:iCs/>
+          <w:sz w:val="24"/>
+          <w:szCs w:val="24"/>
+          <w:lang w:val="en-US"/>
+        </w:rPr>
+      </w:pPr>
+      <m:oMathPara>
+        <m:oMath>
+          <m:f>
+            <m:fPr>
+              <m:ctrlPr>
+                <w:rPr>
+                  <w:rFonts w:ascii="Cambria Math" w:eastAsiaTheme="majorEastAsia" w:hAnsi="Cambria Math" w:cs="Times New Roman"/>
+                  <w:iCs/>
+                  <w:sz w:val="24"/>
+                  <w:szCs w:val="24"/>
+                  <w:lang w:val="en-US"/>
+                </w:rPr>
+              </m:ctrlPr>
+            </m:fPr>
+            <m:num>
+              <m:r>
+                <m:rPr>
+                  <m:sty m:val="p"/>
+                </m:rPr>
+                <w:rPr>
+                  <w:rFonts w:ascii="Cambria Math" w:eastAsiaTheme="majorEastAsia" w:hAnsi="Cambria Math" w:cs="Times New Roman"/>
+                  <w:sz w:val="24"/>
+                  <w:szCs w:val="24"/>
+                  <w:lang w:val="en-US"/>
+                </w:rPr>
+                <m:t>∂</m:t>
+              </m:r>
+              <m:acc>
+                <m:accPr>
+                  <m:ctrlPr>
+                    <w:rPr>
+                      <w:rFonts w:ascii="Cambria Math" w:eastAsiaTheme="majorEastAsia" w:hAnsi="Cambria Math" w:cs="Times New Roman"/>
+                      <w:iCs/>
+                      <w:sz w:val="24"/>
+                      <w:szCs w:val="24"/>
+                      <w:lang w:val="en-US"/>
+                    </w:rPr>
+                  </m:ctrlPr>
+                </m:accPr>
+                <m:e>
+                  <m:r>
+                    <w:rPr>
+                      <w:rFonts w:ascii="Cambria Math" w:eastAsiaTheme="majorEastAsia" w:hAnsi="Cambria Math" w:cs="Times New Roman"/>
+                      <w:sz w:val="24"/>
+                      <w:szCs w:val="24"/>
+                      <w:lang w:val="en-US"/>
+                    </w:rPr>
+                    <m:t>y</m:t>
+                  </m:r>
+                </m:e>
+              </m:acc>
+              <m:ctrlPr>
+                <w:rPr>
+                  <w:rFonts w:ascii="Cambria Math" w:eastAsiaTheme="majorEastAsia" w:hAnsi="Cambria Math" w:cs="Times New Roman"/>
+                  <w:i/>
+                  <w:iCs/>
+                  <w:sz w:val="24"/>
+                  <w:szCs w:val="24"/>
+                  <w:lang w:val="en-US"/>
+                </w:rPr>
+              </m:ctrlPr>
+            </m:num>
+            <m:den>
+              <m:r>
+                <m:rPr>
+                  <m:sty m:val="p"/>
+                </m:rPr>
+                <w:rPr>
+                  <w:rFonts w:ascii="Cambria Math" w:eastAsiaTheme="majorEastAsia" w:hAnsi="Cambria Math" w:cs="Times New Roman"/>
+                  <w:sz w:val="24"/>
+                  <w:szCs w:val="24"/>
+                  <w:lang w:val="en-US"/>
+                </w:rPr>
+                <m:t>∂</m:t>
+              </m:r>
+              <m:sSub>
+                <m:sSubPr>
+                  <m:ctrlPr>
+                    <w:rPr>
+                      <w:rFonts w:ascii="Cambria Math" w:eastAsiaTheme="majorEastAsia" w:hAnsi="Cambria Math" w:cs="Times New Roman"/>
+                      <w:i/>
+                      <w:iCs/>
+                      <w:sz w:val="24"/>
+                      <w:szCs w:val="24"/>
+                      <w:lang w:val="en-US"/>
+                    </w:rPr>
+                  </m:ctrlPr>
+                </m:sSubPr>
+                <m:e>
+                  <m:r>
+                    <w:rPr>
+                      <w:rFonts w:ascii="Cambria Math" w:eastAsiaTheme="majorEastAsia" w:hAnsi="Cambria Math" w:cs="Times New Roman"/>
+                      <w:sz w:val="24"/>
+                      <w:szCs w:val="24"/>
+                      <w:lang w:val="en-US"/>
+                    </w:rPr>
+                    <m:t>b</m:t>
+                  </m:r>
+                </m:e>
+                <m:sub>
+                  <m:r>
+                    <w:rPr>
+                      <w:rFonts w:ascii="Cambria Math" w:eastAsiaTheme="majorEastAsia" w:hAnsi="Cambria Math" w:cs="Times New Roman"/>
+                      <w:sz w:val="24"/>
+                      <w:szCs w:val="24"/>
+                      <w:lang w:val="en-US"/>
+                    </w:rPr>
+                    <m:t>2</m:t>
+                  </m:r>
+                </m:sub>
+              </m:sSub>
+              <m:ctrlPr>
+                <w:rPr>
+                  <w:rFonts w:ascii="Cambria Math" w:eastAsiaTheme="majorEastAsia" w:hAnsi="Cambria Math" w:cs="Times New Roman"/>
+                  <w:i/>
+                  <w:iCs/>
+                  <w:sz w:val="24"/>
+                  <w:szCs w:val="24"/>
+                  <w:lang w:val="en-US"/>
+                </w:rPr>
+              </m:ctrlPr>
+            </m:den>
+          </m:f>
+          <m:r>
+            <w:rPr>
+              <w:rFonts w:ascii="Cambria Math" w:eastAsiaTheme="majorEastAsia" w:hAnsi="Cambria Math" w:cs="Times New Roman"/>
+              <w:sz w:val="24"/>
+              <w:szCs w:val="24"/>
+              <w:lang w:val="en-US"/>
+            </w:rPr>
+            <m:t>=</m:t>
+          </m:r>
+          <m:sSup>
+            <m:sSupPr>
+              <m:ctrlPr>
+                <w:rPr>
+                  <w:rFonts w:ascii="Cambria Math" w:eastAsiaTheme="majorEastAsia" w:hAnsi="Cambria Math" w:cs="Times New Roman"/>
+                  <w:i/>
+                  <w:iCs/>
+                  <w:sz w:val="24"/>
+                  <w:szCs w:val="24"/>
+                  <w:lang w:val="en-US"/>
+                </w:rPr>
+              </m:ctrlPr>
+            </m:sSupPr>
+            <m:e>
+              <m:r>
+                <w:rPr>
+                  <w:rFonts w:ascii="Cambria Math" w:eastAsiaTheme="majorEastAsia" w:hAnsi="Cambria Math" w:cs="Times New Roman"/>
+                  <w:sz w:val="24"/>
+                  <w:szCs w:val="24"/>
+                  <w:lang w:val="en-US"/>
+                </w:rPr>
+                <m:t>g</m:t>
+              </m:r>
+            </m:e>
+            <m:sup>
+              <m:r>
+                <w:rPr>
+                  <w:rFonts w:ascii="Cambria Math" w:eastAsiaTheme="majorEastAsia" w:hAnsi="Cambria Math" w:cs="Times New Roman"/>
+                  <w:sz w:val="24"/>
+                  <w:szCs w:val="24"/>
+                  <w:lang w:val="en-US"/>
+                </w:rPr>
+                <m:t>'</m:t>
+              </m:r>
+            </m:sup>
+          </m:sSup>
+          <m:d>
+            <m:dPr>
+              <m:ctrlPr>
+                <w:rPr>
+                  <w:rFonts w:ascii="Cambria Math" w:eastAsiaTheme="majorEastAsia" w:hAnsi="Cambria Math" w:cs="Times New Roman"/>
+                  <w:i/>
+                  <w:iCs/>
+                  <w:sz w:val="24"/>
+                  <w:szCs w:val="24"/>
+                  <w:lang w:val="en-US"/>
+                </w:rPr>
+              </m:ctrlPr>
+            </m:dPr>
+            <m:e>
+              <m:sSub>
+                <m:sSubPr>
+                  <m:ctrlPr>
+                    <w:rPr>
+                      <w:rFonts w:ascii="Cambria Math" w:eastAsiaTheme="majorEastAsia" w:hAnsi="Cambria Math" w:cs="Times New Roman"/>
+                      <w:i/>
+                      <w:iCs/>
+                      <w:sz w:val="24"/>
+                      <w:szCs w:val="24"/>
+                      <w:lang w:val="en-US"/>
+                    </w:rPr>
+                  </m:ctrlPr>
+                </m:sSubPr>
+                <m:e>
+                  <m:r>
+                    <w:rPr>
+                      <w:rFonts w:ascii="Cambria Math" w:eastAsiaTheme="majorEastAsia" w:hAnsi="Cambria Math" w:cs="Times New Roman"/>
+                      <w:sz w:val="24"/>
+                      <w:szCs w:val="24"/>
+                      <w:lang w:val="en-US"/>
+                    </w:rPr>
+                    <m:t>W</m:t>
+                  </m:r>
+                </m:e>
+                <m:sub>
+                  <m:r>
+                    <w:rPr>
+                      <w:rFonts w:ascii="Cambria Math" w:eastAsiaTheme="majorEastAsia" w:hAnsi="Cambria Math" w:cs="Times New Roman"/>
+                      <w:sz w:val="24"/>
+                      <w:szCs w:val="24"/>
+                      <w:lang w:val="en-US"/>
+                    </w:rPr>
+                    <m:t>2</m:t>
+                  </m:r>
+                </m:sub>
+              </m:sSub>
+              <m:r>
+                <w:rPr>
+                  <w:rFonts w:ascii="Cambria Math" w:eastAsiaTheme="majorEastAsia" w:hAnsi="Cambria Math" w:cs="Times New Roman"/>
+                  <w:sz w:val="24"/>
+                  <w:szCs w:val="24"/>
+                  <w:lang w:val="en-US"/>
+                </w:rPr>
+                <m:t>h+</m:t>
+              </m:r>
+              <m:sSub>
+                <m:sSubPr>
+                  <m:ctrlPr>
+                    <w:rPr>
+                      <w:rFonts w:ascii="Cambria Math" w:eastAsiaTheme="majorEastAsia" w:hAnsi="Cambria Math" w:cs="Times New Roman"/>
+                      <w:i/>
+                      <w:iCs/>
+                      <w:sz w:val="24"/>
+                      <w:szCs w:val="24"/>
+                      <w:lang w:val="en-US"/>
+                    </w:rPr>
+                  </m:ctrlPr>
+                </m:sSubPr>
+                <m:e>
+                  <m:r>
+                    <w:rPr>
+                      <w:rFonts w:ascii="Cambria Math" w:eastAsiaTheme="majorEastAsia" w:hAnsi="Cambria Math" w:cs="Times New Roman"/>
+                      <w:sz w:val="24"/>
+                      <w:szCs w:val="24"/>
+                      <w:lang w:val="en-US"/>
+                    </w:rPr>
+                    <m:t>b</m:t>
+                  </m:r>
+                </m:e>
+                <m:sub>
+                  <m:r>
+                    <w:rPr>
+                      <w:rFonts w:ascii="Cambria Math" w:eastAsiaTheme="majorEastAsia" w:hAnsi="Cambria Math" w:cs="Times New Roman"/>
+                      <w:sz w:val="24"/>
+                      <w:szCs w:val="24"/>
+                      <w:lang w:val="en-US"/>
+                    </w:rPr>
+                    <m:t>2</m:t>
+                  </m:r>
+                </m:sub>
+              </m:sSub>
+            </m:e>
+          </m:d>
+        </m:oMath>
+      </m:oMathPara>
+    </w:p>
+    <w:p>
+      <w:pPr>
+        <w:pStyle w:val="Heading4"/>
+        <w:spacing w:line="480" w:lineRule="auto"/>
+        <w:rPr>
+          <w:rFonts w:ascii="Times New Roman" w:hAnsi="Times New Roman" w:cs="Times New Roman"/>
+          <w:color w:val="auto"/>
+          <w:sz w:val="26"/>
+          <w:szCs w:val="26"/>
+          <w:lang w:val="en-US"/>
+        </w:rPr>
+      </w:pPr>
+      <w:r>
+        <w:rPr>
+          <w:rFonts w:ascii="Times New Roman" w:hAnsi="Times New Roman" w:cs="Times New Roman"/>
+          <w:color w:val="auto"/>
+          <w:sz w:val="26"/>
+          <w:szCs w:val="26"/>
+          <w:lang w:val="en-US"/>
+        </w:rPr>
+        <w:t>Gradients</w:t>
+      </w:r>
+    </w:p>
+    <w:p>
+      <w:pPr>
+        <w:spacing w:line="480" w:lineRule="auto"/>
+        <w:rPr>
+          <w:rFonts w:ascii="Times New Roman" w:hAnsi="Times New Roman" w:cs="Times New Roman"/>
+          <w:sz w:val="24"/>
+          <w:szCs w:val="24"/>
+          <w:lang w:val="en-US"/>
+        </w:rPr>
+      </w:pPr>
+      <w:r>
+        <w:rPr>
+          <w:rFonts w:ascii="Times New Roman" w:hAnsi="Times New Roman" w:cs="Times New Roman"/>
+          <w:sz w:val="24"/>
+          <w:szCs w:val="24"/>
+          <w:lang w:val="en-US"/>
+        </w:rPr>
+        <w:t>The functions are the derivatives with respect to the hidden layer output, weights and bias. These derivatives are then used to update their respective variables. This backpropagation aims to reduce the error between the predicted and the actual values.</w:t>
+      </w:r>
+    </w:p>
+    <w:p>
+      <w:pPr>
+        <w:spacing w:line="480" w:lineRule="auto"/>
+        <w:rPr>
+          <w:rFonts w:ascii="Times New Roman" w:eastAsiaTheme="minorEastAsia" w:hAnsi="Times New Roman" w:cs="Times New Roman"/>
+          <w:sz w:val="24"/>
+          <w:szCs w:val="24"/>
+        </w:rPr>
+      </w:pPr>
+      <m:oMathPara>
+        <m:oMath>
+          <m:f>
+            <m:fPr>
+              <m:ctrlPr>
+                <w:rPr>
+                  <w:rFonts w:ascii="Cambria Math" w:hAnsi="Cambria Math" w:cs="Times New Roman"/>
+                  <w:sz w:val="24"/>
+                  <w:szCs w:val="24"/>
+                </w:rPr>
+              </m:ctrlPr>
+            </m:fPr>
+            <m:num>
+              <m:r>
+                <m:rPr>
+                  <m:sty m:val="p"/>
+                </m:rPr>
+                <w:rPr>
+                  <w:rFonts w:ascii="Cambria Math" w:hAnsi="Cambria Math" w:cs="Times New Roman"/>
+                  <w:sz w:val="24"/>
+                  <w:szCs w:val="24"/>
+                </w:rPr>
+                <m:t>∂</m:t>
+              </m:r>
+              <m:r>
+                <w:rPr>
+                  <w:rFonts w:ascii="Cambria Math" w:hAnsi="Cambria Math" w:cs="Times New Roman"/>
+                  <w:sz w:val="24"/>
+                  <w:szCs w:val="24"/>
+                </w:rPr>
+                <m:t>L</m:t>
+              </m:r>
+              <m:ctrlPr>
+                <w:rPr>
+                  <w:rFonts w:ascii="Cambria Math" w:hAnsi="Cambria Math" w:cs="Times New Roman"/>
+                  <w:i/>
+                  <w:sz w:val="24"/>
+                  <w:szCs w:val="24"/>
+                </w:rPr>
+              </m:ctrlPr>
+            </m:num>
+            <m:den>
+              <m:r>
+                <m:rPr>
+                  <m:sty m:val="p"/>
+                </m:rPr>
+                <w:rPr>
+                  <w:rFonts w:ascii="Cambria Math" w:hAnsi="Cambria Math" w:cs="Times New Roman"/>
+                  <w:sz w:val="24"/>
+                  <w:szCs w:val="24"/>
+                </w:rPr>
+                <m:t>∂</m:t>
+              </m:r>
+              <m:r>
+                <w:rPr>
+                  <w:rFonts w:ascii="Cambria Math" w:hAnsi="Cambria Math" w:cs="Times New Roman"/>
+                  <w:sz w:val="24"/>
+                  <w:szCs w:val="24"/>
+                </w:rPr>
+                <m:t>h</m:t>
+              </m:r>
+              <m:ctrlPr>
+                <w:rPr>
+                  <w:rFonts w:ascii="Cambria Math" w:hAnsi="Cambria Math" w:cs="Times New Roman"/>
+                  <w:i/>
+                  <w:sz w:val="24"/>
+                  <w:szCs w:val="24"/>
+                </w:rPr>
+              </m:ctrlPr>
+            </m:den>
+          </m:f>
+          <m:r>
+            <w:rPr>
+              <w:rFonts w:ascii="Cambria Math" w:hAnsi="Cambria Math" w:cs="Times New Roman"/>
+              <w:sz w:val="24"/>
+              <w:szCs w:val="24"/>
+            </w:rPr>
+            <m:t>=</m:t>
+          </m:r>
+          <m:d>
+            <m:dPr>
+              <m:ctrlPr>
+                <w:rPr>
+                  <w:rFonts w:ascii="Cambria Math" w:hAnsi="Cambria Math" w:cs="Times New Roman"/>
+                  <w:sz w:val="24"/>
+                  <w:szCs w:val="24"/>
+                </w:rPr>
+              </m:ctrlPr>
+            </m:dPr>
+            <m:e>
+              <m:f>
+                <m:fPr>
+                  <m:ctrlPr>
+                    <w:rPr>
+                      <w:rFonts w:ascii="Cambria Math" w:hAnsi="Cambria Math" w:cs="Times New Roman"/>
+                      <w:sz w:val="24"/>
+                      <w:szCs w:val="24"/>
+                    </w:rPr>
+                  </m:ctrlPr>
+                </m:fPr>
+                <m:num>
+                  <m:r>
+                    <m:rPr>
+                      <m:sty m:val="p"/>
+                    </m:rPr>
+                    <w:rPr>
+                      <w:rFonts w:ascii="Cambria Math" w:hAnsi="Cambria Math" w:cs="Times New Roman"/>
+                      <w:sz w:val="24"/>
+                      <w:szCs w:val="24"/>
+                    </w:rPr>
+                    <m:t>∂</m:t>
+                  </m:r>
+                  <m:r>
+                    <w:rPr>
+                      <w:rFonts w:ascii="Cambria Math" w:hAnsi="Cambria Math" w:cs="Times New Roman"/>
+                      <w:sz w:val="24"/>
+                      <w:szCs w:val="24"/>
+                    </w:rPr>
+                    <m:t>L</m:t>
+                  </m:r>
+                  <m:ctrlPr>
+                    <w:rPr>
+                      <w:rFonts w:ascii="Cambria Math" w:hAnsi="Cambria Math" w:cs="Times New Roman"/>
+                      <w:i/>
+                      <w:sz w:val="24"/>
+                      <w:szCs w:val="24"/>
+                    </w:rPr>
+                  </m:ctrlPr>
+                </m:num>
+                <m:den>
+                  <m:r>
+                    <m:rPr>
+                      <m:sty m:val="p"/>
+                    </m:rPr>
+                    <w:rPr>
+                      <w:rFonts w:ascii="Cambria Math" w:hAnsi="Cambria Math" w:cs="Times New Roman"/>
+                      <w:sz w:val="24"/>
+                      <w:szCs w:val="24"/>
+                    </w:rPr>
+                    <m:t>∂</m:t>
+                  </m:r>
+                  <m:acc>
+                    <m:accPr>
+                      <m:ctrlPr>
+                        <w:rPr>
+                          <w:rFonts w:ascii="Cambria Math" w:hAnsi="Cambria Math" w:cs="Times New Roman"/>
+                          <w:sz w:val="24"/>
+                          <w:szCs w:val="24"/>
+                        </w:rPr>
+                      </m:ctrlPr>
+                    </m:accPr>
+                    <m:e>
+                      <m:r>
+                        <w:rPr>
+                          <w:rFonts w:ascii="Cambria Math" w:hAnsi="Cambria Math" w:cs="Times New Roman"/>
+                          <w:sz w:val="24"/>
+                          <w:szCs w:val="24"/>
+                        </w:rPr>
+                        <m:t>y</m:t>
+                      </m:r>
+                    </m:e>
+                  </m:acc>
+                  <m:ctrlPr>
+                    <w:rPr>
+                      <w:rFonts w:ascii="Cambria Math" w:hAnsi="Cambria Math" w:cs="Times New Roman"/>
+                      <w:i/>
+                      <w:sz w:val="24"/>
+                      <w:szCs w:val="24"/>
+                    </w:rPr>
+                  </m:ctrlPr>
+                </m:den>
+              </m:f>
+              <m:ctrlPr>
+                <w:rPr>
+                  <w:rFonts w:ascii="Cambria Math" w:hAnsi="Cambria Math" w:cs="Times New Roman"/>
+                  <w:i/>
+                  <w:sz w:val="24"/>
+                  <w:szCs w:val="24"/>
+                </w:rPr>
+              </m:ctrlPr>
+            </m:e>
+          </m:d>
+          <m:r>
+            <m:rPr>
+              <m:sty m:val="p"/>
+            </m:rPr>
+            <w:rPr>
+              <w:rFonts w:ascii="Cambria Math" w:hAnsi="Cambria Math" w:cs="Times New Roman"/>
+              <w:sz w:val="24"/>
+              <w:szCs w:val="24"/>
+            </w:rPr>
+            <m:t>⋅</m:t>
+          </m:r>
+          <m:sSub>
+            <m:sSubPr>
+              <m:ctrlPr>
+                <w:rPr>
+                  <w:rFonts w:ascii="Cambria Math" w:hAnsi="Cambria Math" w:cs="Times New Roman"/>
+                  <w:i/>
+                  <w:sz w:val="24"/>
+                  <w:szCs w:val="24"/>
+                </w:rPr>
+              </m:ctrlPr>
+            </m:sSubPr>
+            <m:e>
+              <m:r>
+                <w:rPr>
+                  <w:rFonts w:ascii="Cambria Math" w:hAnsi="Cambria Math" w:cs="Times New Roman"/>
+                  <w:sz w:val="24"/>
+                  <w:szCs w:val="24"/>
+                </w:rPr>
+                <m:t>W</m:t>
+              </m:r>
+              <m:ctrlPr>
+                <w:rPr>
+                  <w:rFonts w:ascii="Cambria Math" w:hAnsi="Cambria Math" w:cs="Times New Roman"/>
+                  <w:sz w:val="24"/>
+                  <w:szCs w:val="24"/>
+                </w:rPr>
+              </m:ctrlPr>
+            </m:e>
+            <m:sub>
+              <m:r>
+                <w:rPr>
+                  <w:rFonts w:ascii="Cambria Math" w:hAnsi="Cambria Math" w:cs="Times New Roman"/>
+                  <w:sz w:val="24"/>
+                  <w:szCs w:val="24"/>
+                </w:rPr>
+                <m:t>2</m:t>
+              </m:r>
+            </m:sub>
+          </m:sSub>
+        </m:oMath>
+      </m:oMathPara>
+    </w:p>
+    <w:p>
+      <w:pPr>
+        <w:spacing w:line="480" w:lineRule="auto"/>
+        <w:rPr>
+          <w:rFonts w:ascii="Times New Roman" w:eastAsiaTheme="minorEastAsia" w:hAnsi="Times New Roman" w:cs="Times New Roman"/>
+          <w:sz w:val="24"/>
+          <w:szCs w:val="24"/>
+        </w:rPr>
+      </w:pPr>
+      <m:oMathPara>
+        <m:oMath>
+          <m:f>
+            <m:fPr>
+              <m:ctrlPr>
+                <w:rPr>
+                  <w:rFonts w:ascii="Cambria Math" w:eastAsiaTheme="minorEastAsia" w:hAnsi="Cambria Math" w:cs="Times New Roman"/>
+                  <w:sz w:val="24"/>
+                  <w:szCs w:val="24"/>
+                </w:rPr>
+              </m:ctrlPr>
+            </m:fPr>
+            <m:num>
+              <m:r>
+                <m:rPr>
+                  <m:sty m:val="p"/>
+                </m:rPr>
+                <w:rPr>
+                  <w:rFonts w:ascii="Cambria Math" w:eastAsiaTheme="minorEastAsia" w:hAnsi="Cambria Math" w:cs="Times New Roman"/>
+                  <w:sz w:val="24"/>
+                  <w:szCs w:val="24"/>
+                </w:rPr>
+                <m:t>∂</m:t>
+              </m:r>
+              <m:r>
+                <w:rPr>
+                  <w:rFonts w:ascii="Cambria Math" w:eastAsiaTheme="minorEastAsia" w:hAnsi="Cambria Math" w:cs="Times New Roman"/>
+                  <w:sz w:val="24"/>
+                  <w:szCs w:val="24"/>
+                </w:rPr>
+                <m:t>h</m:t>
+              </m:r>
+              <m:ctrlPr>
+                <w:rPr>
+                  <w:rFonts w:ascii="Cambria Math" w:eastAsiaTheme="minorEastAsia" w:hAnsi="Cambria Math" w:cs="Times New Roman"/>
+                  <w:i/>
+                  <w:sz w:val="24"/>
+                  <w:szCs w:val="24"/>
+                </w:rPr>
+              </m:ctrlPr>
+            </m:num>
+            <m:den>
+              <m:r>
+                <m:rPr>
+                  <m:sty m:val="p"/>
+                </m:rPr>
+                <w:rPr>
+                  <w:rFonts w:ascii="Cambria Math" w:eastAsiaTheme="minorEastAsia" w:hAnsi="Cambria Math" w:cs="Times New Roman"/>
+                  <w:sz w:val="24"/>
+                  <w:szCs w:val="24"/>
+                </w:rPr>
+                <m:t>∂</m:t>
+              </m:r>
+              <m:sSub>
+                <m:sSubPr>
+                  <m:ctrlPr>
+                    <w:rPr>
+                      <w:rFonts w:ascii="Cambria Math" w:eastAsiaTheme="minorEastAsia" w:hAnsi="Cambria Math" w:cs="Times New Roman"/>
+                      <w:i/>
+                      <w:sz w:val="24"/>
+                      <w:szCs w:val="24"/>
+                    </w:rPr>
+                  </m:ctrlPr>
+                </m:sSubPr>
+                <m:e>
+                  <m:r>
+                    <w:rPr>
+                      <w:rFonts w:ascii="Cambria Math" w:eastAsiaTheme="minorEastAsia" w:hAnsi="Cambria Math" w:cs="Times New Roman"/>
+                      <w:sz w:val="24"/>
+                      <w:szCs w:val="24"/>
+                    </w:rPr>
+                    <m:t>W</m:t>
+                  </m:r>
+                </m:e>
+                <m:sub>
+                  <m:r>
+                    <w:rPr>
+                      <w:rFonts w:ascii="Cambria Math" w:eastAsiaTheme="minorEastAsia" w:hAnsi="Cambria Math" w:cs="Times New Roman"/>
+                      <w:sz w:val="24"/>
+                      <w:szCs w:val="24"/>
+                    </w:rPr>
+                    <m:t>1</m:t>
+                  </m:r>
+                </m:sub>
+              </m:sSub>
+              <m:ctrlPr>
+                <w:rPr>
+                  <w:rFonts w:ascii="Cambria Math" w:eastAsiaTheme="minorEastAsia" w:hAnsi="Cambria Math" w:cs="Times New Roman"/>
+                  <w:i/>
+                  <w:sz w:val="24"/>
+                  <w:szCs w:val="24"/>
+                </w:rPr>
+              </m:ctrlPr>
+            </m:den>
+          </m:f>
+          <m:r>
+            <w:rPr>
+              <w:rFonts w:ascii="Cambria Math" w:eastAsiaTheme="minorEastAsia" w:hAnsi="Cambria Math" w:cs="Times New Roman"/>
+              <w:sz w:val="24"/>
+              <w:szCs w:val="24"/>
+            </w:rPr>
+            <m:t>=x</m:t>
+          </m:r>
+          <m:r>
+            <m:rPr>
+              <m:sty m:val="p"/>
+            </m:rPr>
+            <w:rPr>
+              <w:rFonts w:ascii="Cambria Math" w:eastAsiaTheme="minorEastAsia" w:hAnsi="Cambria Math" w:cs="Times New Roman"/>
+              <w:sz w:val="24"/>
+              <w:szCs w:val="24"/>
+            </w:rPr>
+            <m:t>⋅</m:t>
+          </m:r>
+          <m:sSup>
+            <m:sSupPr>
+              <m:ctrlPr>
+                <w:rPr>
+                  <w:rFonts w:ascii="Cambria Math" w:eastAsiaTheme="minorEastAsia" w:hAnsi="Cambria Math" w:cs="Times New Roman"/>
+                  <w:i/>
+                  <w:sz w:val="24"/>
+                  <w:szCs w:val="24"/>
+                </w:rPr>
+              </m:ctrlPr>
+            </m:sSupPr>
+            <m:e>
+              <m:r>
+                <w:rPr>
+                  <w:rFonts w:ascii="Cambria Math" w:eastAsiaTheme="minorEastAsia" w:hAnsi="Cambria Math" w:cs="Times New Roman"/>
+                  <w:sz w:val="24"/>
+                  <w:szCs w:val="24"/>
+                </w:rPr>
+                <m:t>f</m:t>
+              </m:r>
+              <m:ctrlPr>
+                <w:rPr>
+                  <w:rFonts w:ascii="Cambria Math" w:eastAsiaTheme="minorEastAsia" w:hAnsi="Cambria Math" w:cs="Times New Roman"/>
+                  <w:sz w:val="24"/>
+                  <w:szCs w:val="24"/>
+                </w:rPr>
+              </m:ctrlPr>
+            </m:e>
+            <m:sup>
+              <m:r>
+                <w:rPr>
+                  <w:rFonts w:ascii="Cambria Math" w:eastAsiaTheme="minorEastAsia" w:hAnsi="Cambria Math" w:cs="Times New Roman"/>
+                  <w:sz w:val="24"/>
+                  <w:szCs w:val="24"/>
+                </w:rPr>
+                <m:t>'</m:t>
+              </m:r>
+            </m:sup>
+          </m:sSup>
+          <m:d>
+            <m:dPr>
+              <m:ctrlPr>
+                <w:rPr>
+                  <w:rFonts w:ascii="Cambria Math" w:eastAsiaTheme="minorEastAsia" w:hAnsi="Cambria Math" w:cs="Times New Roman"/>
+                  <w:i/>
+                  <w:sz w:val="24"/>
+                  <w:szCs w:val="24"/>
+                </w:rPr>
+              </m:ctrlPr>
+            </m:dPr>
+            <m:e>
+              <m:sSub>
+                <m:sSubPr>
+                  <m:ctrlPr>
+                    <w:rPr>
+                      <w:rFonts w:ascii="Cambria Math" w:eastAsiaTheme="minorEastAsia" w:hAnsi="Cambria Math" w:cs="Times New Roman"/>
+                      <w:i/>
+                      <w:sz w:val="24"/>
+                      <w:szCs w:val="24"/>
+                    </w:rPr>
+                  </m:ctrlPr>
+                </m:sSubPr>
+                <m:e>
+                  <m:r>
+                    <w:rPr>
+                      <w:rFonts w:ascii="Cambria Math" w:eastAsiaTheme="minorEastAsia" w:hAnsi="Cambria Math" w:cs="Times New Roman"/>
+                      <w:sz w:val="24"/>
+                      <w:szCs w:val="24"/>
+                    </w:rPr>
+                    <m:t>W</m:t>
+                  </m:r>
+                </m:e>
+                <m:sub>
+                  <m:r>
+                    <w:rPr>
+                      <w:rFonts w:ascii="Cambria Math" w:eastAsiaTheme="minorEastAsia" w:hAnsi="Cambria Math" w:cs="Times New Roman"/>
+                      <w:sz w:val="24"/>
+                      <w:szCs w:val="24"/>
+                    </w:rPr>
+                    <m:t>1</m:t>
+                  </m:r>
+                </m:sub>
+              </m:sSub>
+              <m:r>
+                <w:rPr>
+                  <w:rFonts w:ascii="Cambria Math" w:eastAsiaTheme="minorEastAsia" w:hAnsi="Cambria Math" w:cs="Times New Roman"/>
+                  <w:sz w:val="24"/>
+                  <w:szCs w:val="24"/>
+                </w:rPr>
+                <m:t>x+</m:t>
+              </m:r>
+              <m:sSub>
+                <m:sSubPr>
+                  <m:ctrlPr>
+                    <w:rPr>
+                      <w:rFonts w:ascii="Cambria Math" w:eastAsiaTheme="minorEastAsia" w:hAnsi="Cambria Math" w:cs="Times New Roman"/>
+                      <w:i/>
+                      <w:sz w:val="24"/>
+                      <w:szCs w:val="24"/>
+                    </w:rPr>
+                  </m:ctrlPr>
+                </m:sSubPr>
+                <m:e>
+                  <m:r>
+                    <w:rPr>
+                      <w:rFonts w:ascii="Cambria Math" w:eastAsiaTheme="minorEastAsia" w:hAnsi="Cambria Math" w:cs="Times New Roman"/>
+                      <w:sz w:val="24"/>
+                      <w:szCs w:val="24"/>
+                    </w:rPr>
+                    <m:t>b</m:t>
+                  </m:r>
+                </m:e>
+                <m:sub>
+                  <m:r>
+                    <w:rPr>
+                      <w:rFonts w:ascii="Cambria Math" w:eastAsiaTheme="minorEastAsia" w:hAnsi="Cambria Math" w:cs="Times New Roman"/>
+                      <w:sz w:val="24"/>
+                      <w:szCs w:val="24"/>
+                    </w:rPr>
+                    <m:t>1</m:t>
+                  </m:r>
+                </m:sub>
+              </m:sSub>
+            </m:e>
+          </m:d>
+        </m:oMath>
+      </m:oMathPara>
+    </w:p>
+    <w:p>
+      <w:pPr>
+        <w:spacing w:line="480" w:lineRule="auto"/>
+        <w:rPr>
+          <w:rFonts w:ascii="Times New Roman" w:eastAsiaTheme="minorEastAsia" w:hAnsi="Times New Roman" w:cs="Times New Roman"/>
+          <w:sz w:val="24"/>
+          <w:szCs w:val="24"/>
+        </w:rPr>
+      </w:pPr>
+      <m:oMathPara>
+        <m:oMath>
+          <m:f>
+            <m:fPr>
+              <m:ctrlPr>
+                <w:rPr>
+                  <w:rFonts w:ascii="Cambria Math" w:eastAsiaTheme="minorEastAsia" w:hAnsi="Cambria Math" w:cs="Times New Roman"/>
+                  <w:sz w:val="24"/>
+                  <w:szCs w:val="24"/>
+                </w:rPr>
+              </m:ctrlPr>
+            </m:fPr>
+            <m:num>
+              <m:r>
+                <m:rPr>
+                  <m:sty m:val="p"/>
+                </m:rPr>
+                <w:rPr>
+                  <w:rFonts w:ascii="Cambria Math" w:eastAsiaTheme="minorEastAsia" w:hAnsi="Cambria Math" w:cs="Times New Roman"/>
+                  <w:sz w:val="24"/>
+                  <w:szCs w:val="24"/>
+                </w:rPr>
+                <m:t>∂</m:t>
+              </m:r>
+              <m:r>
+                <w:rPr>
+                  <w:rFonts w:ascii="Cambria Math" w:eastAsiaTheme="minorEastAsia" w:hAnsi="Cambria Math" w:cs="Times New Roman"/>
+                  <w:sz w:val="24"/>
+                  <w:szCs w:val="24"/>
+                </w:rPr>
+                <m:t>h</m:t>
+              </m:r>
+              <m:ctrlPr>
+                <w:rPr>
+                  <w:rFonts w:ascii="Cambria Math" w:eastAsiaTheme="minorEastAsia" w:hAnsi="Cambria Math" w:cs="Times New Roman"/>
+                  <w:i/>
+                  <w:sz w:val="24"/>
+                  <w:szCs w:val="24"/>
+                </w:rPr>
+              </m:ctrlPr>
+            </m:num>
+            <m:den>
+              <m:r>
+                <m:rPr>
+                  <m:sty m:val="p"/>
+                </m:rPr>
+                <w:rPr>
+                  <w:rFonts w:ascii="Cambria Math" w:eastAsiaTheme="minorEastAsia" w:hAnsi="Cambria Math" w:cs="Times New Roman"/>
+                  <w:sz w:val="24"/>
+                  <w:szCs w:val="24"/>
+                </w:rPr>
+                <m:t>∂</m:t>
+              </m:r>
+              <m:sSub>
+                <m:sSubPr>
+                  <m:ctrlPr>
+                    <w:rPr>
+                      <w:rFonts w:ascii="Cambria Math" w:eastAsiaTheme="minorEastAsia" w:hAnsi="Cambria Math" w:cs="Times New Roman"/>
+                      <w:i/>
+                      <w:sz w:val="24"/>
+                      <w:szCs w:val="24"/>
+                    </w:rPr>
+                  </m:ctrlPr>
+                </m:sSubPr>
+                <m:e>
+                  <m:r>
+                    <w:rPr>
+                      <w:rFonts w:ascii="Cambria Math" w:eastAsiaTheme="minorEastAsia" w:hAnsi="Cambria Math" w:cs="Times New Roman"/>
+                      <w:sz w:val="24"/>
+                      <w:szCs w:val="24"/>
+                    </w:rPr>
+                    <m:t>b</m:t>
+                  </m:r>
+                </m:e>
+                <m:sub>
+                  <m:r>
+                    <w:rPr>
+                      <w:rFonts w:ascii="Cambria Math" w:eastAsiaTheme="minorEastAsia" w:hAnsi="Cambria Math" w:cs="Times New Roman"/>
+                      <w:sz w:val="24"/>
+                      <w:szCs w:val="24"/>
+                    </w:rPr>
+                    <m:t>1</m:t>
+                  </m:r>
+                </m:sub>
+              </m:sSub>
+              <m:ctrlPr>
+                <w:rPr>
+                  <w:rFonts w:ascii="Cambria Math" w:eastAsiaTheme="minorEastAsia" w:hAnsi="Cambria Math" w:cs="Times New Roman"/>
+                  <w:i/>
+                  <w:sz w:val="24"/>
+                  <w:szCs w:val="24"/>
+                </w:rPr>
+              </m:ctrlPr>
+            </m:den>
+          </m:f>
+          <m:r>
+            <w:rPr>
+              <w:rFonts w:ascii="Cambria Math" w:eastAsiaTheme="minorEastAsia" w:hAnsi="Cambria Math" w:cs="Times New Roman"/>
+              <w:sz w:val="24"/>
+              <w:szCs w:val="24"/>
+            </w:rPr>
+            <m:t>=</m:t>
+          </m:r>
+          <m:sSup>
+            <m:sSupPr>
+              <m:ctrlPr>
+                <w:rPr>
+                  <w:rFonts w:ascii="Cambria Math" w:eastAsiaTheme="minorEastAsia" w:hAnsi="Cambria Math" w:cs="Times New Roman"/>
+                  <w:i/>
+                  <w:sz w:val="24"/>
+                  <w:szCs w:val="24"/>
+                </w:rPr>
+              </m:ctrlPr>
+            </m:sSupPr>
+            <m:e>
+              <m:r>
+                <w:rPr>
+                  <w:rFonts w:ascii="Cambria Math" w:eastAsiaTheme="minorEastAsia" w:hAnsi="Cambria Math" w:cs="Times New Roman"/>
+                  <w:sz w:val="24"/>
+                  <w:szCs w:val="24"/>
+                </w:rPr>
+                <m:t>f</m:t>
+              </m:r>
+            </m:e>
+            <m:sup>
+              <m:r>
+                <w:rPr>
+                  <w:rFonts w:ascii="Cambria Math" w:eastAsiaTheme="minorEastAsia" w:hAnsi="Cambria Math" w:cs="Times New Roman"/>
+                  <w:sz w:val="24"/>
+                  <w:szCs w:val="24"/>
+                </w:rPr>
+                <m:t>'</m:t>
+              </m:r>
+            </m:sup>
+          </m:sSup>
+          <m:d>
+            <m:dPr>
+              <m:ctrlPr>
+                <w:rPr>
+                  <w:rFonts w:ascii="Cambria Math" w:eastAsiaTheme="minorEastAsia" w:hAnsi="Cambria Math" w:cs="Times New Roman"/>
+                  <w:i/>
+                  <w:sz w:val="24"/>
+                  <w:szCs w:val="24"/>
+                </w:rPr>
+              </m:ctrlPr>
+            </m:dPr>
+            <m:e>
+              <m:sSub>
+                <m:sSubPr>
+                  <m:ctrlPr>
+                    <w:rPr>
+                      <w:rFonts w:ascii="Cambria Math" w:eastAsiaTheme="minorEastAsia" w:hAnsi="Cambria Math" w:cs="Times New Roman"/>
+                      <w:i/>
+                      <w:sz w:val="24"/>
+                      <w:szCs w:val="24"/>
+                    </w:rPr>
+                  </m:ctrlPr>
+                </m:sSubPr>
+                <m:e>
+                  <m:r>
+                    <w:rPr>
+                      <w:rFonts w:ascii="Cambria Math" w:eastAsiaTheme="minorEastAsia" w:hAnsi="Cambria Math" w:cs="Times New Roman"/>
+                      <w:sz w:val="24"/>
+                      <w:szCs w:val="24"/>
+                    </w:rPr>
+                    <m:t>W</m:t>
+                  </m:r>
+                </m:e>
+                <m:sub>
+                  <m:r>
+                    <w:rPr>
+                      <w:rFonts w:ascii="Cambria Math" w:eastAsiaTheme="minorEastAsia" w:hAnsi="Cambria Math" w:cs="Times New Roman"/>
+                      <w:sz w:val="24"/>
+                      <w:szCs w:val="24"/>
+                    </w:rPr>
+                    <m:t>1</m:t>
+                  </m:r>
+                </m:sub>
+              </m:sSub>
+              <m:r>
+                <w:rPr>
+                  <w:rFonts w:ascii="Cambria Math" w:eastAsiaTheme="minorEastAsia" w:hAnsi="Cambria Math" w:cs="Times New Roman"/>
+                  <w:sz w:val="24"/>
+                  <w:szCs w:val="24"/>
+                </w:rPr>
+                <m:t>x+</m:t>
+              </m:r>
+              <m:sSub>
+                <m:sSubPr>
+                  <m:ctrlPr>
+                    <w:rPr>
+                      <w:rFonts w:ascii="Cambria Math" w:eastAsiaTheme="minorEastAsia" w:hAnsi="Cambria Math" w:cs="Times New Roman"/>
+                      <w:i/>
+                      <w:sz w:val="24"/>
+                      <w:szCs w:val="24"/>
+                    </w:rPr>
+                  </m:ctrlPr>
+                </m:sSubPr>
+                <m:e>
+                  <m:r>
+                    <w:rPr>
+                      <w:rFonts w:ascii="Cambria Math" w:eastAsiaTheme="minorEastAsia" w:hAnsi="Cambria Math" w:cs="Times New Roman"/>
+                      <w:sz w:val="24"/>
+                      <w:szCs w:val="24"/>
+                    </w:rPr>
+                    <m:t>b</m:t>
+                  </m:r>
+                </m:e>
+                <m:sub>
+                  <m:r>
+                    <w:rPr>
+                      <w:rFonts w:ascii="Cambria Math" w:eastAsiaTheme="minorEastAsia" w:hAnsi="Cambria Math" w:cs="Times New Roman"/>
+                      <w:sz w:val="24"/>
+                      <w:szCs w:val="24"/>
+                    </w:rPr>
+                    <m:t>1</m:t>
+                  </m:r>
+                </m:sub>
+              </m:sSub>
+            </m:e>
+          </m:d>
+        </m:oMath>
+      </m:oMathPara>
+    </w:p>
+    <w:p>
+      <w:pPr>
+        <w:pStyle w:val="Heading4"/>
+        <w:spacing w:line="480" w:lineRule="auto"/>
+        <w:rPr>
+          <w:rFonts w:ascii="Times New Roman" w:hAnsi="Times New Roman" w:cs="Times New Roman"/>
+          <w:color w:val="auto"/>
+          <w:sz w:val="26"/>
+          <w:szCs w:val="26"/>
+          <w:lang w:val="en-US"/>
+        </w:rPr>
+      </w:pPr>
+      <w:r>
+        <w:rPr>
+          <w:rFonts w:ascii="Times New Roman" w:hAnsi="Times New Roman" w:cs="Times New Roman"/>
+          <w:color w:val="auto"/>
+          <w:sz w:val="26"/>
+          <w:szCs w:val="26"/>
+          <w:lang w:val="en-US"/>
+        </w:rPr>
+        <w:t>Weight Update Rules</w:t>
+      </w:r>
+    </w:p>
+    <w:p>
+      <w:pPr>
+        <w:spacing w:line="480" w:lineRule="auto"/>
+        <w:rPr>
+          <w:rFonts w:ascii="Times New Roman" w:hAnsi="Times New Roman" w:cs="Times New Roman"/>
+          <w:sz w:val="24"/>
+          <w:szCs w:val="24"/>
+          <w:lang w:val="en-US"/>
+        </w:rPr>
+      </w:pPr>
+      <w:r>
+        <w:rPr>
+          <w:rFonts w:ascii="Times New Roman" w:hAnsi="Times New Roman" w:cs="Times New Roman"/>
+          <w:sz w:val="24"/>
+          <w:szCs w:val="24"/>
+          <w:lang w:val="en-US"/>
+        </w:rPr>
+        <w:t>The weights are then updated using the following functions to minimize the value obtained from the loss function.</w:t>
+      </w:r>
+    </w:p>
+    <w:p>
+      <w:pPr>
+        <w:spacing w:line="480" w:lineRule="auto"/>
+        <w:rPr>
+          <w:rFonts w:ascii="Times New Roman" w:eastAsiaTheme="minorEastAsia" w:hAnsi="Times New Roman" w:cs="Times New Roman"/>
+          <w:sz w:val="24"/>
+          <w:szCs w:val="24"/>
+          <w:lang w:val="en-US"/>
+        </w:rPr>
+      </w:pPr>
+      <m:oMathPara>
+        <m:oMath>
+          <m:sSub>
+            <m:sSubPr>
+              <m:ctrlPr>
+                <w:rPr>
+                  <w:rFonts w:ascii="Cambria Math" w:hAnsi="Cambria Math" w:cs="Times New Roman"/>
+                  <w:i/>
+                  <w:sz w:val="24"/>
+                  <w:szCs w:val="24"/>
+                  <w:lang w:val="en-US"/>
+                </w:rPr>
+              </m:ctrlPr>
+            </m:sSubPr>
+            <m:e>
+              <m:r>
+                <w:rPr>
+                  <w:rFonts w:ascii="Cambria Math" w:hAnsi="Cambria Math" w:cs="Times New Roman"/>
+                  <w:sz w:val="24"/>
+                  <w:szCs w:val="24"/>
+                  <w:lang w:val="en-US"/>
+                </w:rPr>
+                <m:t>W</m:t>
+              </m:r>
+            </m:e>
+            <m:sub>
+              <m:r>
+                <w:rPr>
+                  <w:rFonts w:ascii="Cambria Math" w:hAnsi="Cambria Math" w:cs="Times New Roman"/>
+                  <w:sz w:val="24"/>
+                  <w:szCs w:val="24"/>
+                  <w:lang w:val="en-US"/>
+                </w:rPr>
+                <m:t>2</m:t>
+              </m:r>
+            </m:sub>
+          </m:sSub>
+          <m:r>
+            <w:rPr>
+              <w:rFonts w:ascii="Cambria Math" w:hAnsi="Cambria Math" w:cs="Times New Roman"/>
+              <w:sz w:val="24"/>
+              <w:szCs w:val="24"/>
+              <w:lang w:val="en-US"/>
+            </w:rPr>
+            <m:t>=</m:t>
+          </m:r>
+          <m:sSub>
+            <m:sSubPr>
+              <m:ctrlPr>
+                <w:rPr>
+                  <w:rFonts w:ascii="Cambria Math" w:hAnsi="Cambria Math" w:cs="Times New Roman"/>
+                  <w:i/>
+                  <w:sz w:val="24"/>
+                  <w:szCs w:val="24"/>
+                  <w:lang w:val="en-US"/>
+                </w:rPr>
+              </m:ctrlPr>
+            </m:sSubPr>
+            <m:e>
+              <m:r>
+                <w:rPr>
+                  <w:rFonts w:ascii="Cambria Math" w:hAnsi="Cambria Math" w:cs="Times New Roman"/>
+                  <w:sz w:val="24"/>
+                  <w:szCs w:val="24"/>
+                  <w:lang w:val="en-US"/>
+                </w:rPr>
+                <m:t>W</m:t>
+              </m:r>
+            </m:e>
+            <m:sub>
+              <m:r>
+                <w:rPr>
+                  <w:rFonts w:ascii="Cambria Math" w:hAnsi="Cambria Math" w:cs="Times New Roman"/>
+                  <w:sz w:val="24"/>
+                  <w:szCs w:val="24"/>
+                  <w:lang w:val="en-US"/>
+                </w:rPr>
+                <m:t>2</m:t>
+              </m:r>
+            </m:sub>
+          </m:sSub>
+          <m:r>
+            <w:rPr>
+              <w:rFonts w:ascii="Cambria Math" w:hAnsi="Cambria Math" w:cs="Times New Roman"/>
+              <w:sz w:val="24"/>
+              <w:szCs w:val="24"/>
+              <w:lang w:val="en-US"/>
+            </w:rPr>
+            <m:t>-</m:t>
+          </m:r>
+          <m:r>
+            <m:rPr>
+              <m:sty m:val="p"/>
+            </m:rPr>
+            <w:rPr>
+              <w:rFonts w:ascii="Cambria Math" w:hAnsi="Cambria Math" w:cs="Times New Roman"/>
+              <w:sz w:val="24"/>
+              <w:szCs w:val="24"/>
+              <w:lang w:val="en-US"/>
+            </w:rPr>
+            <m:t>η</m:t>
+          </m:r>
+          <m:f>
+            <m:fPr>
+              <m:ctrlPr>
+                <w:rPr>
+                  <w:rFonts w:ascii="Cambria Math" w:hAnsi="Cambria Math" w:cs="Times New Roman"/>
+                  <w:sz w:val="24"/>
+                  <w:szCs w:val="24"/>
+                  <w:lang w:val="en-US"/>
+                </w:rPr>
+              </m:ctrlPr>
+            </m:fPr>
+            <m:num>
+              <m:r>
+                <m:rPr>
+                  <m:sty m:val="p"/>
+                </m:rPr>
+                <w:rPr>
+                  <w:rFonts w:ascii="Cambria Math" w:hAnsi="Cambria Math" w:cs="Times New Roman"/>
+                  <w:sz w:val="24"/>
+                  <w:szCs w:val="24"/>
+                  <w:lang w:val="en-US"/>
+                </w:rPr>
+                <m:t>∂</m:t>
+              </m:r>
+              <m:r>
+                <w:rPr>
+                  <w:rFonts w:ascii="Cambria Math" w:hAnsi="Cambria Math" w:cs="Times New Roman"/>
+                  <w:sz w:val="24"/>
+                  <w:szCs w:val="24"/>
+                  <w:lang w:val="en-US"/>
+                </w:rPr>
+                <m:t>L</m:t>
+              </m:r>
+              <m:ctrlPr>
+                <w:rPr>
+                  <w:rFonts w:ascii="Cambria Math" w:hAnsi="Cambria Math" w:cs="Times New Roman"/>
+                  <w:i/>
+                  <w:sz w:val="24"/>
+                  <w:szCs w:val="24"/>
+                  <w:lang w:val="en-US"/>
+                </w:rPr>
+              </m:ctrlPr>
+            </m:num>
+            <m:den>
+              <m:r>
+                <m:rPr>
+                  <m:sty m:val="p"/>
+                </m:rPr>
+                <w:rPr>
+                  <w:rFonts w:ascii="Cambria Math" w:hAnsi="Cambria Math" w:cs="Times New Roman"/>
+                  <w:sz w:val="24"/>
+                  <w:szCs w:val="24"/>
+                  <w:lang w:val="en-US"/>
+                </w:rPr>
+                <m:t>∂</m:t>
+              </m:r>
+              <m:sSub>
+                <m:sSubPr>
+                  <m:ctrlPr>
+                    <w:rPr>
+                      <w:rFonts w:ascii="Cambria Math" w:hAnsi="Cambria Math" w:cs="Times New Roman"/>
+                      <w:i/>
+                      <w:sz w:val="24"/>
+                      <w:szCs w:val="24"/>
+                      <w:lang w:val="en-US"/>
+                    </w:rPr>
+                  </m:ctrlPr>
+                </m:sSubPr>
+                <m:e>
+                  <m:r>
+                    <w:rPr>
+                      <w:rFonts w:ascii="Cambria Math" w:hAnsi="Cambria Math" w:cs="Times New Roman"/>
+                      <w:sz w:val="24"/>
+                      <w:szCs w:val="24"/>
+                      <w:lang w:val="en-US"/>
+                    </w:rPr>
+                    <m:t>W</m:t>
+                  </m:r>
+                </m:e>
+                <m:sub>
+                  <m:r>
+                    <w:rPr>
+                      <w:rFonts w:ascii="Cambria Math" w:hAnsi="Cambria Math" w:cs="Times New Roman"/>
+                      <w:sz w:val="24"/>
+                      <w:szCs w:val="24"/>
+                      <w:lang w:val="en-US"/>
+                    </w:rPr>
+                    <m:t>2</m:t>
+                  </m:r>
+                </m:sub>
+              </m:sSub>
+              <m:ctrlPr>
+                <w:rPr>
+                  <w:rFonts w:ascii="Cambria Math" w:hAnsi="Cambria Math" w:cs="Times New Roman"/>
+                  <w:i/>
+                  <w:sz w:val="24"/>
+                  <w:szCs w:val="24"/>
+                  <w:lang w:val="en-US"/>
+                </w:rPr>
+              </m:ctrlPr>
+            </m:den>
+          </m:f>
+        </m:oMath>
+      </m:oMathPara>
+    </w:p>
+    <w:p>
+      <w:pPr>
+        <w:spacing w:line="480" w:lineRule="auto"/>
+        <w:rPr>
+          <w:rFonts w:ascii="Times New Roman" w:eastAsiaTheme="minorEastAsia" w:hAnsi="Times New Roman" w:cs="Times New Roman"/>
+          <w:sz w:val="24"/>
+          <w:szCs w:val="24"/>
+          <w:lang w:val="en-US"/>
+        </w:rPr>
+      </w:pPr>
+      <m:oMathPara>
+        <m:oMath>
+          <m:sSub>
+            <m:sSubPr>
+              <m:ctrlPr>
+                <w:rPr>
+                  <w:rFonts w:ascii="Cambria Math" w:eastAsiaTheme="minorEastAsia" w:hAnsi="Cambria Math" w:cs="Times New Roman"/>
+                  <w:i/>
+                  <w:sz w:val="24"/>
+                  <w:szCs w:val="24"/>
+                  <w:lang w:val="en-US"/>
+                </w:rPr>
+              </m:ctrlPr>
+            </m:sSubPr>
+            <m:e>
+              <m:r>
+                <w:rPr>
+                  <w:rFonts w:ascii="Cambria Math" w:eastAsiaTheme="minorEastAsia" w:hAnsi="Cambria Math" w:cs="Times New Roman"/>
+                  <w:sz w:val="24"/>
+                  <w:szCs w:val="24"/>
+                  <w:lang w:val="en-US"/>
+                </w:rPr>
+                <m:t>W</m:t>
+              </m:r>
+            </m:e>
+            <m:sub>
+              <m:r>
+                <w:rPr>
+                  <w:rFonts w:ascii="Cambria Math" w:eastAsiaTheme="minorEastAsia" w:hAnsi="Cambria Math" w:cs="Times New Roman"/>
+                  <w:sz w:val="24"/>
+                  <w:szCs w:val="24"/>
+                  <w:lang w:val="en-US"/>
+                </w:rPr>
+                <m:t>1</m:t>
+              </m:r>
+            </m:sub>
+          </m:sSub>
+          <m:r>
+            <w:rPr>
+              <w:rFonts w:ascii="Cambria Math" w:eastAsiaTheme="minorEastAsia" w:hAnsi="Cambria Math" w:cs="Times New Roman"/>
+              <w:sz w:val="24"/>
+              <w:szCs w:val="24"/>
+              <w:lang w:val="en-US"/>
+            </w:rPr>
+            <m:t>=</m:t>
+          </m:r>
+          <m:sSub>
+            <m:sSubPr>
+              <m:ctrlPr>
+                <w:rPr>
+                  <w:rFonts w:ascii="Cambria Math" w:eastAsiaTheme="minorEastAsia" w:hAnsi="Cambria Math" w:cs="Times New Roman"/>
+                  <w:i/>
+                  <w:sz w:val="24"/>
+                  <w:szCs w:val="24"/>
+                  <w:lang w:val="en-US"/>
+                </w:rPr>
+              </m:ctrlPr>
+            </m:sSubPr>
+            <m:e>
+              <m:r>
+                <w:rPr>
+                  <w:rFonts w:ascii="Cambria Math" w:eastAsiaTheme="minorEastAsia" w:hAnsi="Cambria Math" w:cs="Times New Roman"/>
+                  <w:sz w:val="24"/>
+                  <w:szCs w:val="24"/>
+                  <w:lang w:val="en-US"/>
+                </w:rPr>
+                <m:t>W</m:t>
+              </m:r>
+            </m:e>
+            <m:sub>
+              <m:r>
+                <w:rPr>
+                  <w:rFonts w:ascii="Cambria Math" w:eastAsiaTheme="minorEastAsia" w:hAnsi="Cambria Math" w:cs="Times New Roman"/>
+                  <w:sz w:val="24"/>
+                  <w:szCs w:val="24"/>
+                  <w:lang w:val="en-US"/>
+                </w:rPr>
+                <m:t>1</m:t>
+              </m:r>
+            </m:sub>
+          </m:sSub>
+          <m:r>
+            <w:rPr>
+              <w:rFonts w:ascii="Cambria Math" w:eastAsiaTheme="minorEastAsia" w:hAnsi="Cambria Math" w:cs="Times New Roman"/>
+              <w:sz w:val="24"/>
+              <w:szCs w:val="24"/>
+              <w:lang w:val="en-US"/>
+            </w:rPr>
+            <m:t>-</m:t>
+          </m:r>
+          <m:r>
+            <m:rPr>
+              <m:sty m:val="p"/>
+            </m:rPr>
+            <w:rPr>
+              <w:rFonts w:ascii="Cambria Math" w:eastAsiaTheme="minorEastAsia" w:hAnsi="Cambria Math" w:cs="Times New Roman"/>
+              <w:sz w:val="24"/>
+              <w:szCs w:val="24"/>
+              <w:lang w:val="en-US"/>
+            </w:rPr>
+            <m:t>η</m:t>
+          </m:r>
+          <m:f>
+            <m:fPr>
+              <m:ctrlPr>
+                <w:rPr>
+                  <w:rFonts w:ascii="Cambria Math" w:eastAsiaTheme="minorEastAsia" w:hAnsi="Cambria Math" w:cs="Times New Roman"/>
+                  <w:sz w:val="24"/>
+                  <w:szCs w:val="24"/>
+                  <w:lang w:val="en-US"/>
+                </w:rPr>
+              </m:ctrlPr>
+            </m:fPr>
+            <m:num>
+              <m:r>
+                <m:rPr>
+                  <m:sty m:val="p"/>
+                </m:rPr>
+                <w:rPr>
+                  <w:rFonts w:ascii="Cambria Math" w:eastAsiaTheme="minorEastAsia" w:hAnsi="Cambria Math" w:cs="Times New Roman"/>
+                  <w:sz w:val="24"/>
+                  <w:szCs w:val="24"/>
+                  <w:lang w:val="en-US"/>
+                </w:rPr>
+                <m:t>∂</m:t>
+              </m:r>
+              <m:r>
+                <w:rPr>
+                  <w:rFonts w:ascii="Cambria Math" w:eastAsiaTheme="minorEastAsia" w:hAnsi="Cambria Math" w:cs="Times New Roman"/>
+                  <w:sz w:val="24"/>
+                  <w:szCs w:val="24"/>
+                  <w:lang w:val="en-US"/>
+                </w:rPr>
+                <m:t>L</m:t>
+              </m:r>
+              <m:ctrlPr>
+                <w:rPr>
+                  <w:rFonts w:ascii="Cambria Math" w:eastAsiaTheme="minorEastAsia" w:hAnsi="Cambria Math" w:cs="Times New Roman"/>
+                  <w:i/>
+                  <w:sz w:val="24"/>
+                  <w:szCs w:val="24"/>
+                  <w:lang w:val="en-US"/>
+                </w:rPr>
+              </m:ctrlPr>
+            </m:num>
+            <m:den>
+              <m:r>
+                <m:rPr>
+                  <m:sty m:val="p"/>
+                </m:rPr>
+                <w:rPr>
+                  <w:rFonts w:ascii="Cambria Math" w:eastAsiaTheme="minorEastAsia" w:hAnsi="Cambria Math" w:cs="Times New Roman"/>
+                  <w:sz w:val="24"/>
+                  <w:szCs w:val="24"/>
+                  <w:lang w:val="en-US"/>
+                </w:rPr>
+                <m:t>∂</m:t>
+              </m:r>
+              <m:sSub>
+                <m:sSubPr>
+                  <m:ctrlPr>
+                    <w:rPr>
+                      <w:rFonts w:ascii="Cambria Math" w:eastAsiaTheme="minorEastAsia" w:hAnsi="Cambria Math" w:cs="Times New Roman"/>
+                      <w:i/>
+                      <w:sz w:val="24"/>
+                      <w:szCs w:val="24"/>
+                      <w:lang w:val="en-US"/>
+                    </w:rPr>
+                  </m:ctrlPr>
+                </m:sSubPr>
+                <m:e>
+                  <m:r>
+                    <w:rPr>
+                      <w:rFonts w:ascii="Cambria Math" w:eastAsiaTheme="minorEastAsia" w:hAnsi="Cambria Math" w:cs="Times New Roman"/>
+                      <w:sz w:val="24"/>
+                      <w:szCs w:val="24"/>
+                      <w:lang w:val="en-US"/>
+                    </w:rPr>
+                    <m:t>W</m:t>
+                  </m:r>
+                </m:e>
+                <m:sub>
+                  <m:r>
+                    <w:rPr>
+                      <w:rFonts w:ascii="Cambria Math" w:eastAsiaTheme="minorEastAsia" w:hAnsi="Cambria Math" w:cs="Times New Roman"/>
+                      <w:sz w:val="24"/>
+                      <w:szCs w:val="24"/>
+                      <w:lang w:val="en-US"/>
+                    </w:rPr>
+                    <m:t>1</m:t>
+                  </m:r>
+                </m:sub>
+              </m:sSub>
+              <m:ctrlPr>
+                <w:rPr>
+                  <w:rFonts w:ascii="Cambria Math" w:eastAsiaTheme="minorEastAsia" w:hAnsi="Cambria Math" w:cs="Times New Roman"/>
+                  <w:i/>
+                  <w:sz w:val="24"/>
+                  <w:szCs w:val="24"/>
+                  <w:lang w:val="en-US"/>
+                </w:rPr>
+              </m:ctrlPr>
+            </m:den>
+          </m:f>
+        </m:oMath>
+      </m:oMathPara>
+    </w:p>
+    <w:p>
+      <w:pPr>
+        <w:pStyle w:val="Heading4"/>
+        <w:spacing w:line="480" w:lineRule="auto"/>
+        <w:rPr>
+          <w:rFonts w:ascii="Times New Roman" w:hAnsi="Times New Roman" w:cs="Times New Roman"/>
+          <w:color w:val="auto"/>
+          <w:sz w:val="26"/>
+          <w:szCs w:val="26"/>
+          <w:lang w:val="en-US"/>
+        </w:rPr>
+      </w:pPr>
+      <w:r>
+        <w:rPr>
+          <w:rFonts w:ascii="Times New Roman" w:hAnsi="Times New Roman" w:cs="Times New Roman"/>
+          <w:color w:val="auto"/>
+          <w:sz w:val="26"/>
+          <w:szCs w:val="26"/>
+          <w:lang w:val="en-US"/>
+        </w:rPr>
+        <w:t>Bias Update Rules</w:t>
+      </w:r>
+    </w:p>
+    <w:p>
+      <w:pPr>
+        <w:spacing w:line="480" w:lineRule="auto"/>
+        <w:rPr>
+          <w:rFonts w:ascii="Times New Roman" w:hAnsi="Times New Roman" w:cs="Times New Roman"/>
+          <w:sz w:val="24"/>
+          <w:szCs w:val="24"/>
+          <w:lang w:val="en-US"/>
+        </w:rPr>
+      </w:pPr>
+      <w:r>
+        <w:rPr>
+          <w:rFonts w:ascii="Times New Roman" w:hAnsi="Times New Roman" w:cs="Times New Roman"/>
+          <w:sz w:val="24"/>
+          <w:szCs w:val="24"/>
+          <w:lang w:val="en-US"/>
+        </w:rPr>
+        <w:t>Lastly, the biases are updated.</w:t>
+      </w:r>
+    </w:p>
+    <w:p>
+      <w:pPr>
+        <w:spacing w:line="480" w:lineRule="auto"/>
+        <w:rPr>
+          <w:rFonts w:ascii="Times New Roman" w:eastAsiaTheme="minorEastAsia" w:hAnsi="Times New Roman" w:cs="Times New Roman"/>
+          <w:sz w:val="24"/>
+          <w:szCs w:val="24"/>
+          <w:lang w:val="en-US"/>
+        </w:rPr>
+      </w:pPr>
+      <m:oMathPara>
+        <m:oMath>
+          <m:sSub>
+            <m:sSubPr>
+              <m:ctrlPr>
+                <w:rPr>
+                  <w:rFonts w:ascii="Cambria Math" w:hAnsi="Cambria Math" w:cs="Times New Roman"/>
+                  <w:i/>
+                  <w:sz w:val="24"/>
+                  <w:szCs w:val="24"/>
+                  <w:lang w:val="en-US"/>
+                </w:rPr>
+              </m:ctrlPr>
+            </m:sSubPr>
+            <m:e>
+              <m:r>
+                <w:rPr>
+                  <w:rFonts w:ascii="Cambria Math" w:hAnsi="Cambria Math" w:cs="Times New Roman"/>
+                  <w:sz w:val="24"/>
+                  <w:szCs w:val="24"/>
+                  <w:lang w:val="en-US"/>
+                </w:rPr>
+                <m:t>b</m:t>
+              </m:r>
+            </m:e>
+            <m:sub>
+              <m:r>
+                <w:rPr>
+                  <w:rFonts w:ascii="Cambria Math" w:hAnsi="Cambria Math" w:cs="Times New Roman"/>
+                  <w:sz w:val="24"/>
+                  <w:szCs w:val="24"/>
+                  <w:lang w:val="en-US"/>
+                </w:rPr>
+                <m:t>2</m:t>
+              </m:r>
+            </m:sub>
+          </m:sSub>
+          <m:r>
+            <w:rPr>
+              <w:rFonts w:ascii="Cambria Math" w:hAnsi="Cambria Math" w:cs="Times New Roman"/>
+              <w:sz w:val="24"/>
+              <w:szCs w:val="24"/>
+              <w:lang w:val="en-US"/>
+            </w:rPr>
+            <m:t>=</m:t>
+          </m:r>
+          <m:sSub>
+            <m:sSubPr>
+              <m:ctrlPr>
+                <w:rPr>
+                  <w:rFonts w:ascii="Cambria Math" w:hAnsi="Cambria Math" w:cs="Times New Roman"/>
+                  <w:i/>
+                  <w:sz w:val="24"/>
+                  <w:szCs w:val="24"/>
+                  <w:lang w:val="en-US"/>
+                </w:rPr>
+              </m:ctrlPr>
+            </m:sSubPr>
+            <m:e>
+              <m:r>
+                <w:rPr>
+                  <w:rFonts w:ascii="Cambria Math" w:hAnsi="Cambria Math" w:cs="Times New Roman"/>
+                  <w:sz w:val="24"/>
+                  <w:szCs w:val="24"/>
+                  <w:lang w:val="en-US"/>
+                </w:rPr>
+                <m:t>b</m:t>
+              </m:r>
+            </m:e>
+            <m:sub>
+              <m:r>
+                <w:rPr>
+                  <w:rFonts w:ascii="Cambria Math" w:hAnsi="Cambria Math" w:cs="Times New Roman"/>
+                  <w:sz w:val="24"/>
+                  <w:szCs w:val="24"/>
+                  <w:lang w:val="en-US"/>
+                </w:rPr>
+                <m:t>2</m:t>
+              </m:r>
+            </m:sub>
+          </m:sSub>
+          <m:r>
+            <w:rPr>
+              <w:rFonts w:ascii="Cambria Math" w:hAnsi="Cambria Math" w:cs="Times New Roman"/>
+              <w:sz w:val="24"/>
+              <w:szCs w:val="24"/>
+              <w:lang w:val="en-US"/>
+            </w:rPr>
+            <m:t>-</m:t>
+          </m:r>
+          <m:r>
+            <m:rPr>
+              <m:sty m:val="p"/>
+            </m:rPr>
+            <w:rPr>
+              <w:rFonts w:ascii="Cambria Math" w:hAnsi="Cambria Math" w:cs="Times New Roman"/>
+              <w:sz w:val="24"/>
+              <w:szCs w:val="24"/>
+              <w:lang w:val="en-US"/>
+            </w:rPr>
+            <m:t>η</m:t>
+          </m:r>
+          <m:f>
+            <m:fPr>
+              <m:ctrlPr>
+                <w:rPr>
+                  <w:rFonts w:ascii="Cambria Math" w:hAnsi="Cambria Math" w:cs="Times New Roman"/>
+                  <w:sz w:val="24"/>
+                  <w:szCs w:val="24"/>
+                  <w:lang w:val="en-US"/>
+                </w:rPr>
+              </m:ctrlPr>
+            </m:fPr>
+            <m:num>
+              <m:r>
+                <m:rPr>
+                  <m:sty m:val="p"/>
+                </m:rPr>
+                <w:rPr>
+                  <w:rFonts w:ascii="Cambria Math" w:hAnsi="Cambria Math" w:cs="Times New Roman"/>
+                  <w:sz w:val="24"/>
+                  <w:szCs w:val="24"/>
+                  <w:lang w:val="en-US"/>
+                </w:rPr>
+                <m:t>∂</m:t>
+              </m:r>
+              <m:r>
+                <w:rPr>
+                  <w:rFonts w:ascii="Cambria Math" w:hAnsi="Cambria Math" w:cs="Times New Roman"/>
+                  <w:sz w:val="24"/>
+                  <w:szCs w:val="24"/>
+                  <w:lang w:val="en-US"/>
+                </w:rPr>
+                <m:t>L</m:t>
+              </m:r>
+              <m:ctrlPr>
+                <w:rPr>
+                  <w:rFonts w:ascii="Cambria Math" w:hAnsi="Cambria Math" w:cs="Times New Roman"/>
+                  <w:i/>
+                  <w:sz w:val="24"/>
+                  <w:szCs w:val="24"/>
+                  <w:lang w:val="en-US"/>
+                </w:rPr>
+              </m:ctrlPr>
+            </m:num>
+            <m:den>
+              <m:r>
+                <m:rPr>
+                  <m:sty m:val="p"/>
+                </m:rPr>
+                <w:rPr>
+                  <w:rFonts w:ascii="Cambria Math" w:hAnsi="Cambria Math" w:cs="Times New Roman"/>
+                  <w:sz w:val="24"/>
+                  <w:szCs w:val="24"/>
+                  <w:lang w:val="en-US"/>
+                </w:rPr>
+                <m:t>∂</m:t>
+              </m:r>
+              <m:sSub>
+                <m:sSubPr>
+                  <m:ctrlPr>
+                    <w:rPr>
+                      <w:rFonts w:ascii="Cambria Math" w:hAnsi="Cambria Math" w:cs="Times New Roman"/>
+                      <w:i/>
+                      <w:sz w:val="24"/>
+                      <w:szCs w:val="24"/>
+                      <w:lang w:val="en-US"/>
+                    </w:rPr>
+                  </m:ctrlPr>
+                </m:sSubPr>
+                <m:e>
+                  <m:r>
+                    <w:rPr>
+                      <w:rFonts w:ascii="Cambria Math" w:hAnsi="Cambria Math" w:cs="Times New Roman"/>
+                      <w:sz w:val="24"/>
+                      <w:szCs w:val="24"/>
+                      <w:lang w:val="en-US"/>
+                    </w:rPr>
+                    <m:t>b</m:t>
+                  </m:r>
+                </m:e>
+                <m:sub>
+                  <m:r>
+                    <w:rPr>
+                      <w:rFonts w:ascii="Cambria Math" w:hAnsi="Cambria Math" w:cs="Times New Roman"/>
+                      <w:sz w:val="24"/>
+                      <w:szCs w:val="24"/>
+                      <w:lang w:val="en-US"/>
+                    </w:rPr>
+                    <m:t>2</m:t>
+                  </m:r>
+                </m:sub>
+              </m:sSub>
+              <m:ctrlPr>
+                <w:rPr>
+                  <w:rFonts w:ascii="Cambria Math" w:hAnsi="Cambria Math" w:cs="Times New Roman"/>
+                  <w:i/>
+                  <w:sz w:val="24"/>
+                  <w:szCs w:val="24"/>
+                  <w:lang w:val="en-US"/>
+                </w:rPr>
+              </m:ctrlPr>
+            </m:den>
+          </m:f>
+        </m:oMath>
+      </m:oMathPara>
+    </w:p>
+    <w:p>
+      <w:pPr>
+        <w:spacing w:line="480" w:lineRule="auto"/>
+        <w:rPr>
+          <w:rFonts w:ascii="Times New Roman" w:eastAsiaTheme="minorEastAsia" w:hAnsi="Times New Roman" w:cs="Times New Roman"/>
+          <w:sz w:val="24"/>
+          <w:szCs w:val="24"/>
+          <w:lang w:val="en-US"/>
+        </w:rPr>
+      </w:pPr>
+      <m:oMathPara>
+        <m:oMath>
+          <m:sSub>
+            <m:sSubPr>
+              <m:ctrlPr>
+                <w:rPr>
+                  <w:rFonts w:ascii="Cambria Math" w:eastAsiaTheme="minorEastAsia" w:hAnsi="Cambria Math" w:cs="Times New Roman"/>
+                  <w:i/>
+                  <w:sz w:val="24"/>
+                  <w:szCs w:val="24"/>
+                  <w:lang w:val="en-US"/>
+                </w:rPr>
+              </m:ctrlPr>
+            </m:sSubPr>
+            <m:e>
+              <m:r>
+                <w:rPr>
+                  <w:rFonts w:ascii="Cambria Math" w:eastAsiaTheme="minorEastAsia" w:hAnsi="Cambria Math" w:cs="Times New Roman"/>
+                  <w:sz w:val="24"/>
+                  <w:szCs w:val="24"/>
+                  <w:lang w:val="en-US"/>
+                </w:rPr>
+                <m:t>b</m:t>
+              </m:r>
+            </m:e>
+            <m:sub>
+              <m:r>
+                <w:rPr>
+                  <w:rFonts w:ascii="Cambria Math" w:eastAsiaTheme="minorEastAsia" w:hAnsi="Cambria Math" w:cs="Times New Roman"/>
+                  <w:sz w:val="24"/>
+                  <w:szCs w:val="24"/>
+                  <w:lang w:val="en-US"/>
+                </w:rPr>
+                <m:t>2</m:t>
+              </m:r>
+            </m:sub>
+          </m:sSub>
+          <m:r>
+            <w:rPr>
+              <w:rFonts w:ascii="Cambria Math" w:eastAsiaTheme="minorEastAsia" w:hAnsi="Cambria Math" w:cs="Times New Roman"/>
+              <w:sz w:val="24"/>
+              <w:szCs w:val="24"/>
+              <w:lang w:val="en-US"/>
+            </w:rPr>
+            <m:t>=</m:t>
+          </m:r>
+          <m:sSub>
+            <m:sSubPr>
+              <m:ctrlPr>
+                <w:rPr>
+                  <w:rFonts w:ascii="Cambria Math" w:eastAsiaTheme="minorEastAsia" w:hAnsi="Cambria Math" w:cs="Times New Roman"/>
+                  <w:i/>
+                  <w:sz w:val="24"/>
+                  <w:szCs w:val="24"/>
+                  <w:lang w:val="en-US"/>
+                </w:rPr>
+              </m:ctrlPr>
+            </m:sSubPr>
+            <m:e>
+              <m:r>
+                <w:rPr>
+                  <w:rFonts w:ascii="Cambria Math" w:eastAsiaTheme="minorEastAsia" w:hAnsi="Cambria Math" w:cs="Times New Roman"/>
+                  <w:sz w:val="24"/>
+                  <w:szCs w:val="24"/>
+                  <w:lang w:val="en-US"/>
+                </w:rPr>
+                <m:t>b</m:t>
+              </m:r>
+            </m:e>
+            <m:sub>
+              <m:r>
+                <w:rPr>
+                  <w:rFonts w:ascii="Cambria Math" w:eastAsiaTheme="minorEastAsia" w:hAnsi="Cambria Math" w:cs="Times New Roman"/>
+                  <w:sz w:val="24"/>
+                  <w:szCs w:val="24"/>
+                  <w:lang w:val="en-US"/>
+                </w:rPr>
+                <m:t>2</m:t>
+              </m:r>
+            </m:sub>
+          </m:sSub>
+          <m:r>
+            <w:rPr>
+              <w:rFonts w:ascii="Cambria Math" w:eastAsiaTheme="minorEastAsia" w:hAnsi="Cambria Math" w:cs="Times New Roman"/>
+              <w:sz w:val="24"/>
+              <w:szCs w:val="24"/>
+              <w:lang w:val="en-US"/>
+            </w:rPr>
+            <m:t>-</m:t>
+          </m:r>
+          <m:r>
+            <m:rPr>
+              <m:sty m:val="p"/>
+            </m:rPr>
+            <w:rPr>
+              <w:rFonts w:ascii="Cambria Math" w:eastAsiaTheme="minorEastAsia" w:hAnsi="Cambria Math" w:cs="Times New Roman"/>
+              <w:sz w:val="24"/>
+              <w:szCs w:val="24"/>
+              <w:lang w:val="en-US"/>
+            </w:rPr>
+            <m:t>η</m:t>
+          </m:r>
+          <m:f>
+            <m:fPr>
+              <m:ctrlPr>
+                <w:rPr>
+                  <w:rFonts w:ascii="Cambria Math" w:eastAsiaTheme="minorEastAsia" w:hAnsi="Cambria Math" w:cs="Times New Roman"/>
+                  <w:sz w:val="24"/>
+                  <w:szCs w:val="24"/>
+                  <w:lang w:val="en-US"/>
+                </w:rPr>
+              </m:ctrlPr>
+            </m:fPr>
+            <m:num>
+              <m:r>
+                <m:rPr>
+                  <m:sty m:val="p"/>
+                </m:rPr>
+                <w:rPr>
+                  <w:rFonts w:ascii="Cambria Math" w:eastAsiaTheme="minorEastAsia" w:hAnsi="Cambria Math" w:cs="Times New Roman"/>
+                  <w:sz w:val="24"/>
+                  <w:szCs w:val="24"/>
+                  <w:lang w:val="en-US"/>
+                </w:rPr>
+                <m:t>∂</m:t>
+              </m:r>
+              <m:r>
+                <w:rPr>
+                  <w:rFonts w:ascii="Cambria Math" w:eastAsiaTheme="minorEastAsia" w:hAnsi="Cambria Math" w:cs="Times New Roman"/>
+                  <w:sz w:val="24"/>
+                  <w:szCs w:val="24"/>
+                  <w:lang w:val="en-US"/>
+                </w:rPr>
+                <m:t>L</m:t>
+              </m:r>
+              <m:ctrlPr>
+                <w:rPr>
+                  <w:rFonts w:ascii="Cambria Math" w:eastAsiaTheme="minorEastAsia" w:hAnsi="Cambria Math" w:cs="Times New Roman"/>
+                  <w:i/>
+                  <w:sz w:val="24"/>
+                  <w:szCs w:val="24"/>
+                  <w:lang w:val="en-US"/>
+                </w:rPr>
+              </m:ctrlPr>
+            </m:num>
+            <m:den>
+              <m:r>
+                <m:rPr>
+                  <m:sty m:val="p"/>
+                </m:rPr>
+                <w:rPr>
+                  <w:rFonts w:ascii="Cambria Math" w:eastAsiaTheme="minorEastAsia" w:hAnsi="Cambria Math" w:cs="Times New Roman"/>
+                  <w:sz w:val="24"/>
+                  <w:szCs w:val="24"/>
+                  <w:lang w:val="en-US"/>
+                </w:rPr>
+                <m:t>∂</m:t>
+              </m:r>
+              <m:sSub>
+                <m:sSubPr>
+                  <m:ctrlPr>
+                    <w:rPr>
+                      <w:rFonts w:ascii="Cambria Math" w:eastAsiaTheme="minorEastAsia" w:hAnsi="Cambria Math" w:cs="Times New Roman"/>
+                      <w:i/>
+                      <w:sz w:val="24"/>
+                      <w:szCs w:val="24"/>
+                      <w:lang w:val="en-US"/>
+                    </w:rPr>
+                  </m:ctrlPr>
+                </m:sSubPr>
+                <m:e>
+                  <m:r>
+                    <w:rPr>
+                      <w:rFonts w:ascii="Cambria Math" w:eastAsiaTheme="minorEastAsia" w:hAnsi="Cambria Math" w:cs="Times New Roman"/>
+                      <w:sz w:val="24"/>
+                      <w:szCs w:val="24"/>
+                      <w:lang w:val="en-US"/>
+                    </w:rPr>
+                    <m:t>b</m:t>
+                  </m:r>
+                </m:e>
+                <m:sub>
+                  <m:r>
+                    <w:rPr>
+                      <w:rFonts w:ascii="Cambria Math" w:eastAsiaTheme="minorEastAsia" w:hAnsi="Cambria Math" w:cs="Times New Roman"/>
+                      <w:sz w:val="24"/>
+                      <w:szCs w:val="24"/>
+                      <w:lang w:val="en-US"/>
+                    </w:rPr>
+                    <m:t>2</m:t>
+                  </m:r>
+                </m:sub>
+              </m:sSub>
+              <m:ctrlPr>
+                <w:rPr>
+                  <w:rFonts w:ascii="Cambria Math" w:eastAsiaTheme="minorEastAsia" w:hAnsi="Cambria Math" w:cs="Times New Roman"/>
+                  <w:i/>
+                  <w:sz w:val="24"/>
+                  <w:szCs w:val="24"/>
+                  <w:lang w:val="en-US"/>
+                </w:rPr>
+              </m:ctrlPr>
+            </m:den>
+          </m:f>
+        </m:oMath>
+      </m:oMathPara>
+    </w:p>
+    <w:p>
+      <w:pPr>
         <w:pStyle w:val="Heading1"/>
         <w:spacing w:line="480" w:lineRule="auto"/>
         <w:rPr>
@@ -2564,13 +6376,12 @@
           <w:color w:val="auto"/>
         </w:rPr>
       </w:pPr>
-      <w:bookmarkStart w:id="7" w:name="_Toc173088041"/>
+      <w:bookmarkStart w:id="7" w:name="_Toc173149868"/>
       <w:r>
         <w:rPr>
           <w:rFonts w:ascii="Times New Roman" w:hAnsi="Times New Roman" w:cs="Times New Roman"/>
           <w:color w:val="auto"/>
         </w:rPr>
-        <w:lastRenderedPageBreak/>
         <w:t>Results and Discussion</w:t>
       </w:r>
       <w:bookmarkEnd w:id="7"/>
@@ -2583,7 +6394,7 @@
           <w:color w:val="auto"/>
         </w:rPr>
       </w:pPr>
-      <w:bookmarkStart w:id="8" w:name="_Toc173088042"/>
+      <w:bookmarkStart w:id="8" w:name="_Toc173149869"/>
       <w:r>
         <w:rPr>
           <w:rFonts w:ascii="Times New Roman" w:hAnsi="Times New Roman" w:cs="Times New Roman"/>
@@ -2602,7 +6413,7 @@
           <w:color w:val="auto"/>
         </w:rPr>
       </w:pPr>
-      <w:bookmarkStart w:id="9" w:name="_Toc173088043"/>
+      <w:bookmarkStart w:id="9" w:name="_Toc173149870"/>
       <w:r>
         <w:rPr>
           <w:rFonts w:ascii="Times New Roman" w:hAnsi="Times New Roman" w:cs="Times New Roman"/>
@@ -2621,7 +6432,7 @@
           <w:color w:val="auto"/>
         </w:rPr>
       </w:pPr>
-      <w:bookmarkStart w:id="10" w:name="_Toc173088044"/>
+      <w:bookmarkStart w:id="10" w:name="_Toc173149871"/>
       <w:r>
         <w:rPr>
           <w:rFonts w:ascii="Times New Roman" w:hAnsi="Times New Roman" w:cs="Times New Roman"/>
@@ -2640,7 +6451,7 @@
           <w:color w:val="auto"/>
         </w:rPr>
       </w:pPr>
-      <w:bookmarkStart w:id="11" w:name="_Toc173088045"/>
+      <w:bookmarkStart w:id="11" w:name="_Toc173149872"/>
       <w:r>
         <w:rPr>
           <w:rFonts w:ascii="Times New Roman" w:hAnsi="Times New Roman" w:cs="Times New Roman"/>
@@ -3446,7 +7257,27 @@
                 <w:szCs w:val="24"/>
                 <w:lang w:val="en-US"/>
               </w:rPr>
-              <w:t>L'Oreal</w:t>
+              <w:t>L</w:t>
+            </w:r>
+            <w:r>
+              <w:rPr>
+                <w:rFonts w:ascii="Times New Roman" w:eastAsia="Times New Roman" w:hAnsi="Times New Roman" w:cs="Times New Roman"/>
+                <w:color w:val="000000"/>
+                <w:sz w:val="24"/>
+                <w:szCs w:val="24"/>
+                <w:lang w:val="en-US"/>
+              </w:rPr>
+              <w:t>’</w:t>
+            </w:r>
+            <w:r>
+              <w:rPr>
+                <w:rFonts w:ascii="Times New Roman" w:eastAsia="Times New Roman" w:hAnsi="Times New Roman" w:cs="Times New Roman"/>
+                <w:color w:val="000000"/>
+                <w:sz w:val="24"/>
+                <w:szCs w:val="24"/>
+                <w:lang w:val="en-US"/>
+              </w:rPr>
+              <w:t>Oreal</w:t>
             </w:r>
           </w:p>
         </w:tc>
@@ -4105,12 +7936,13 @@
           <w:color w:val="auto"/>
         </w:rPr>
       </w:pPr>
-      <w:bookmarkStart w:id="12" w:name="_Toc173088046"/>
+      <w:bookmarkStart w:id="12" w:name="_Toc173149873"/>
       <w:r>
         <w:rPr>
           <w:rFonts w:ascii="Times New Roman" w:hAnsi="Times New Roman" w:cs="Times New Roman"/>
           <w:color w:val="auto"/>
         </w:rPr>
+        <w:lastRenderedPageBreak/>
         <w:t>Validation</w:t>
       </w:r>
       <w:bookmarkEnd w:id="12"/>
@@ -4165,7 +7997,6 @@
                 <w:szCs w:val="24"/>
                 <w:lang w:val="en-US"/>
               </w:rPr>
-              <w:lastRenderedPageBreak/>
               <w:t>Company</w:t>
             </w:r>
           </w:p>
@@ -5574,7 +9405,7 @@
           <w:color w:val="auto"/>
         </w:rPr>
       </w:pPr>
-      <w:bookmarkStart w:id="13" w:name="_Toc173088047"/>
+      <w:bookmarkStart w:id="13" w:name="_Toc173149874"/>
       <w:r>
         <w:rPr>
           <w:rFonts w:ascii="Times New Roman" w:hAnsi="Times New Roman" w:cs="Times New Roman"/>
@@ -5592,7 +9423,7 @@
           <w:color w:val="auto"/>
         </w:rPr>
       </w:pPr>
-      <w:bookmarkStart w:id="14" w:name="_Toc173088048"/>
+      <w:bookmarkStart w:id="14" w:name="_Toc173149875"/>
       <w:r>
         <w:rPr>
           <w:rFonts w:ascii="Times New Roman" w:hAnsi="Times New Roman" w:cs="Times New Roman"/>
@@ -5611,7 +9442,7 @@
           <w:color w:val="auto"/>
         </w:rPr>
       </w:pPr>
-      <w:bookmarkStart w:id="15" w:name="_Toc173088049"/>
+      <w:bookmarkStart w:id="15" w:name="_Toc173149876"/>
       <w:r>
         <w:rPr>
           <w:rFonts w:ascii="Times New Roman" w:hAnsi="Times New Roman" w:cs="Times New Roman"/>
@@ -5638,7 +9469,7 @@
           <w:color w:val="auto"/>
         </w:rPr>
       </w:pPr>
-      <w:bookmarkStart w:id="16" w:name="_Toc173088050"/>
+      <w:bookmarkStart w:id="16" w:name="_Toc173149877"/>
       <w:r>
         <w:rPr>
           <w:rFonts w:ascii="Times New Roman" w:hAnsi="Times New Roman" w:cs="Times New Roman"/>
@@ -5658,7 +9489,7 @@
           <w:color w:val="auto"/>
         </w:rPr>
       </w:pPr>
-      <w:bookmarkStart w:id="17" w:name="_Toc173088051"/>
+      <w:bookmarkStart w:id="17" w:name="_Toc173149878"/>
       <w:r>
         <w:rPr>
           <w:rFonts w:ascii="Times New Roman" w:hAnsi="Times New Roman" w:cs="Times New Roman"/>
@@ -5748,17 +9579,7 @@
                 <w:szCs w:val="24"/>
                 <w:lang w:val="en-US"/>
               </w:rPr>
-              <w:t xml:space="preserve">Testing </w:t>
-            </w:r>
-            <w:r>
-              <w:rPr>
-                <w:rFonts w:ascii="Times New Roman" w:eastAsia="Times New Roman" w:hAnsi="Times New Roman" w:cs="Times New Roman"/>
-                <w:color w:val="000000"/>
-                <w:sz w:val="24"/>
-                <w:szCs w:val="24"/>
-                <w:lang w:val="en-US"/>
-              </w:rPr>
-              <w:t>MSE</w:t>
+              <w:t>Testing MSE</w:t>
             </w:r>
           </w:p>
         </w:tc>
@@ -8451,7 +12272,6 @@
     <w:next w:val="Normal"/>
     <w:link w:val="Heading4Char"/>
     <w:uiPriority w:val="9"/>
-    <w:semiHidden/>
     <w:unhideWhenUsed/>
     <w:qFormat/>
     <w:rsid w:val="004167ED"/>
@@ -8647,7 +12467,6 @@
     <w:basedOn w:val="DefaultParagraphFont"/>
     <w:link w:val="Heading4"/>
     <w:uiPriority w:val="9"/>
-    <w:semiHidden/>
     <w:rsid w:val="004167ED"/>
     <w:rPr>
       <w:rFonts w:eastAsiaTheme="majorEastAsia" w:cstheme="majorBidi"/>
@@ -8957,6 +12776,16 @@
       <w:spacing w:after="100"/>
       <w:ind w:left="440"/>
     </w:pPr>
+  </w:style>
+  <w:style w:type="character" w:styleId="PlaceholderText">
+    <w:name w:val="Placeholder Text"/>
+    <w:basedOn w:val="DefaultParagraphFont"/>
+    <w:uiPriority w:val="99"/>
+    <w:semiHidden/>
+    <w:rsid w:val="00B41223"/>
+    <w:rPr>
+      <w:color w:val="666666"/>
+    </w:rPr>
   </w:style>
 </w:styles>
 </file>

</xml_diff>